<commit_message>
Added Personal  Details to the top of the document (.docx)
</commit_message>
<xml_diff>
--- a/JosephModi - Software Development Week 1 Assignment 2.docx
+++ b/JosephModi - Software Development Week 1 Assignment 2.docx
@@ -10,15 +10,16 @@
           <w:color w:val="1F2328"/>
         </w:rPr>
       </w:pPr>
+      <w:r>
+        <w:rPr>
+          <w:rFonts w:ascii="Arial" w:hAnsi="Arial" w:cs="Arial"/>
+          <w:b/>
+          <w:color w:val="1F2328"/>
+        </w:rPr>
+        <w:t>What is software engineering, and how does it differ from traditional programming? Software Development Life Cycle (SDLC):</w:t>
+      </w:r>
       <w:bookmarkStart w:id="0" w:name="_GoBack"/>
-      <w:r>
-        <w:rPr>
-          <w:rFonts w:ascii="Arial" w:hAnsi="Arial" w:cs="Arial"/>
-          <w:b/>
-          <w:color w:val="1F2328"/>
-        </w:rPr>
-        <w:t>What is software engineering, and how does it differ from traditional programming? Software Development Life Cycle (SDLC):</w:t>
-      </w:r>
+      <w:bookmarkEnd w:id="0"/>
     </w:p>
     <w:p>
       <w:pPr>
@@ -892,7 +893,7 @@
                     <pic:cNvPicPr/>
                   </pic:nvPicPr>
                   <pic:blipFill>
-                    <a:blip r:embed="rId5"/>
+                    <a:blip r:embed="rId7"/>
                     <a:stretch>
                       <a:fillRect/>
                     </a:stretch>
@@ -1156,7 +1157,7 @@
                     <pic:cNvPicPr/>
                   </pic:nvPicPr>
                   <pic:blipFill>
-                    <a:blip r:embed="rId6"/>
+                    <a:blip r:embed="rId8"/>
                     <a:stretch>
                       <a:fillRect/>
                     </a:stretch>
@@ -2817,7 +2818,15 @@
           <w:rFonts w:ascii="Arial" w:hAnsi="Arial" w:cs="Arial"/>
           <w:color w:val="1F2328"/>
         </w:rPr>
-        <w:t>Software testing is really required to point out the defects and errors that were made during the different phases of the SDLC. It is essential since testing makes sure of the Customer’s reliability and their satisfaction in the application. It is very important to ensure the Quality of the product.</w:t>
+        <w:t xml:space="preserve">Software testing is really required to point out the defects and errors that were made during the different phases of the SDLC. It is essential since testing makes sure of the Customer’s reliability and their satisfaction in the application. It is very important to </w:t>
+      </w:r>
+      <w:r>
+        <w:rPr>
+          <w:rFonts w:ascii="Arial" w:hAnsi="Arial" w:cs="Arial"/>
+          <w:color w:val="1F2328"/>
+        </w:rPr>
+        <w:lastRenderedPageBreak/>
+        <w:t>ensure the Quality of the product.</w:t>
       </w:r>
       <w:r>
         <w:rPr>
@@ -2868,23 +2877,431 @@
           <w:rFonts w:ascii="Arial" w:hAnsi="Arial" w:cs="Arial"/>
           <w:szCs w:val="24"/>
         </w:rPr>
-        <w:t xml:space="preserve">, </w:t>
-      </w:r>
+        <w:t>, n.d.)</w:t>
+      </w:r>
+      <w:r>
+        <w:rPr>
+          <w:rFonts w:ascii="Arial" w:hAnsi="Arial" w:cs="Arial"/>
+          <w:color w:val="1F2328"/>
+        </w:rPr>
+        <w:fldChar w:fldCharType="end"/>
+      </w:r>
+    </w:p>
+    <w:p>
+      <w:pPr>
+        <w:rPr>
+          <w:rFonts w:ascii="Arial" w:hAnsi="Arial" w:cs="Arial"/>
+          <w:b/>
+          <w:color w:val="1F2328"/>
+        </w:rPr>
+      </w:pPr>
+      <w:r>
+        <w:rPr>
+          <w:rFonts w:ascii="Arial" w:hAnsi="Arial" w:cs="Arial"/>
+          <w:b/>
+          <w:color w:val="1F2328"/>
+        </w:rPr>
+        <w:t xml:space="preserve">What are version control systems, and why are they important in software development? Give examples of popular version control systems and their features. </w:t>
+      </w:r>
+    </w:p>
+    <w:p>
+      <w:pPr>
+        <w:ind w:left="720"/>
+        <w:rPr>
+          <w:rFonts w:ascii="Arial" w:hAnsi="Arial" w:cs="Arial"/>
+          <w:b/>
+          <w:color w:val="1F2328"/>
+        </w:rPr>
+      </w:pPr>
+      <w:r>
+        <w:rPr>
+          <w:rFonts w:ascii="Arial" w:hAnsi="Arial" w:cs="Arial"/>
+          <w:b/>
+          <w:color w:val="1F2328"/>
+        </w:rPr>
+        <w:t>Version Control System</w:t>
+      </w:r>
+    </w:p>
+    <w:p>
+      <w:pPr>
+        <w:ind w:left="720"/>
+        <w:rPr>
+          <w:rFonts w:ascii="Arial" w:hAnsi="Arial" w:cs="Arial"/>
+          <w:color w:val="1F2328"/>
+        </w:rPr>
+      </w:pPr>
+      <w:r>
+        <w:rPr>
+          <w:rFonts w:ascii="Arial" w:hAnsi="Arial" w:cs="Arial"/>
+          <w:color w:val="1F2328"/>
+        </w:rPr>
+        <w:t>Version Control System (VCS) is a system that manages the development of an evolving object. In other words, it is a system that records any changes made by the software developers. There are a lot of uses for VCS in software development that makes the development process easier and faster.</w:t>
+      </w:r>
+      <w:r>
+        <w:rPr>
+          <w:rFonts w:ascii="Arial" w:hAnsi="Arial" w:cs="Arial"/>
+          <w:color w:val="1F2328"/>
+        </w:rPr>
+        <w:t xml:space="preserve"> </w:t>
+      </w:r>
+      <w:r>
+        <w:rPr>
+          <w:rFonts w:ascii="Arial" w:hAnsi="Arial" w:cs="Arial"/>
+          <w:color w:val="1F2328"/>
+        </w:rPr>
+        <w:fldChar w:fldCharType="begin"/>
+      </w:r>
+      <w:r>
+        <w:rPr>
+          <w:rFonts w:ascii="Arial" w:hAnsi="Arial" w:cs="Arial"/>
+          <w:color w:val="1F2328"/>
+        </w:rPr>
+        <w:instrText xml:space="preserve"> ADDIN ZOTERO_ITEM CSL_CITATION {"citationID":"MAiXdfX7","properties":{"formattedCitation":"(Zolkifli et al., 2018)","plainCitation":"(Zolkifli et al., 2018)","noteIndex":0},"citationItems":[{"id":39,"uris":["http://zotero.org/users/local/d1ZbIEaC/items/D57QTL8X"],"itemData":{"id":39,"type":"article-journal","abstract":"Abstract Version Control Systems (VCS) have been used by many software developers during project developments as it helps them to mVearnsaigoen tChoenstrooulrcSeysctoedmess (aVnCdSe)nhabavlees bteheenmutsoedkebeypmeavneyrysovfetrwsiaorne odfevtehleopperrosjedcutrtihnegyphroajveectwdoervkeeldopomne.nIttsiassthitehwelapys tohwemardtos managiength,eosrogaunrcizeincgo,deasndancdooerndaibnlaetsintghetmhetodekveeeloppemvenryt ovferosibojnecotsf. tIhne SporoftjwecatretheEynghianveeerwinogr,kseodftowna.reIt disevtheleopwearys tnoewedardtos cmoalnlaabgoinragt,e owrgitahniezaincgh, oatnhderctooorddeinvaetlionpg athbeetdterveploropjmecetn. tTohfuso,bVjecCtSs. iIsn vSeoryftwuaserefuEl nbgeicnaeuesreinigt, aslosfotwsaurpepodretvsealopceorlslabnoereadtivtoe fcroalmlaebworoartke twhiatth meaackhesotiht eeratsoy dfeovrelsoopftwaabreettdeervperlopjeecrts. tTohuws,orVkCtSogiesthveerryefufescetfiuvlelbye. cWauistehoiut talVsoCSsu, pcpoolrlatsboaractioolnlabiosravteivrye cfrhaamllewngoirnkg.thTahtismpaakpeesr ditisceuasysesfothr esobfatcwkagrreoudnedvealnodpethrse rteolawteodrkwotorkgsetahbeorutefVfeCctSivtehlayt. hWaviethboeuetnVstCuSd,iedcobllyabroesraeatirocnheirss. vTehrye pchuarplloesnegionfgt.hTishpisappearpiesrtodicsocunsvseeys tthheekbnaocwkglerdoguendanadndidtehaes trhelaatthedavwe obrekesnaebsotaubtliVshCeSd tohnatVhCaSv.e been studied by researchers. The purpose of this paper is to convey the knowledge and ideas that have been established on VCS.","container-title":"Procedia Computer Science","DOI":"10.1016/j.procs.2018.08.191","ISSN":"18770509","journalAbbreviation":"Procedia Computer Science","language":"en","page":"408-415","source":"DOI.org (Crossref)","title":"Version Control System: A Review","title-short":"Version Control System","volume":"135","author":[{"family":"Zolkifli","given":"Nazatul Nurlisa"},{"family":"Ngah","given":"Amir"},{"family":"Deraman","given":"Aziz"}],"issued":{"date-parts":[["2018"]]}}}],"schema":"https://github.com/citation-style-language/schema/raw/master/csl-citation.json"} </w:instrText>
+      </w:r>
+      <w:r>
+        <w:rPr>
+          <w:rFonts w:ascii="Arial" w:hAnsi="Arial" w:cs="Arial"/>
+          <w:color w:val="1F2328"/>
+        </w:rPr>
+        <w:fldChar w:fldCharType="separate"/>
+      </w:r>
+      <w:r>
+        <w:rPr>
+          <w:rFonts w:ascii="Arial" w:hAnsi="Arial" w:cs="Arial"/>
+        </w:rPr>
+        <w:t>(Zolkifli et al., 2018)</w:t>
+      </w:r>
+      <w:r>
+        <w:rPr>
+          <w:rFonts w:ascii="Arial" w:hAnsi="Arial" w:cs="Arial"/>
+          <w:color w:val="1F2328"/>
+        </w:rPr>
+        <w:fldChar w:fldCharType="end"/>
+      </w:r>
+    </w:p>
+    <w:p>
+      <w:pPr>
+        <w:ind w:left="720"/>
+        <w:rPr>
+          <w:rFonts w:ascii="Arial" w:hAnsi="Arial" w:cs="Arial"/>
+          <w:b/>
+          <w:color w:val="1F2328"/>
+        </w:rPr>
+      </w:pPr>
+      <w:r>
+        <w:rPr>
+          <w:rFonts w:ascii="Arial" w:hAnsi="Arial" w:cs="Arial"/>
+          <w:b/>
+          <w:color w:val="1F2328"/>
+        </w:rPr>
+        <w:t>Version Control System (VCS) is important for the following reason:</w:t>
+      </w:r>
+    </w:p>
+    <w:p>
+      <w:pPr>
+        <w:ind w:left="720"/>
+        <w:rPr>
+          <w:rFonts w:ascii="Arial" w:hAnsi="Arial" w:cs="Arial"/>
+          <w:color w:val="1F2328"/>
+        </w:rPr>
+      </w:pPr>
+      <w:r>
+        <w:rPr>
+          <w:rFonts w:ascii="Arial" w:hAnsi="Arial" w:cs="Arial"/>
+          <w:color w:val="1F2328"/>
+        </w:rPr>
+        <w:t>VCS has been proven to accelerate and simplify the software development process. There are loads of advantages in using VCS for software projects. VCS allows people to work absolutely freely with the team. They can work on any file at any time without overlapping each other’s work by writing over other people’s code. If two developers make changes in the same file, the VCS will merge the changes or warn them that some of the codes are conflicting because VCS has the ability to track each alteration or changes made in the files or codes</w:t>
+      </w:r>
+      <w:r>
+        <w:rPr>
+          <w:rFonts w:ascii="Arial" w:hAnsi="Arial" w:cs="Arial"/>
+          <w:color w:val="1F2328"/>
+        </w:rPr>
+        <w:t xml:space="preserve"> </w:t>
+      </w:r>
+      <w:r>
+        <w:rPr>
+          <w:rFonts w:ascii="Arial" w:hAnsi="Arial" w:cs="Arial"/>
+          <w:color w:val="1F2328"/>
+        </w:rPr>
+        <w:fldChar w:fldCharType="begin"/>
+      </w:r>
+      <w:r>
+        <w:rPr>
+          <w:rFonts w:ascii="Arial" w:hAnsi="Arial" w:cs="Arial"/>
+          <w:color w:val="1F2328"/>
+        </w:rPr>
+        <w:instrText xml:space="preserve"> ADDIN ZOTERO_ITEM CSL_CITATION {"citationID":"DoRoZIpg","properties":{"formattedCitation":"(Zolkifli et al., 2018)","plainCitation":"(Zolkifli et al., 2018)","noteIndex":0},"citationItems":[{"id":39,"uris":["http://zotero.org/users/local/d1ZbIEaC/items/D57QTL8X"],"itemData":{"id":39,"type":"article-journal","abstract":"Abstract Version Control Systems (VCS) have been used by many software developers during project developments as it helps them to mVearnsaigoen tChoenstrooulrcSeysctoedmess (aVnCdSe)nhabavlees bteheenmutsoedkebeypmeavneyrysovfetrwsiaorne odfevtehleopperrosjedcutrtihnegyphroajveectwdoervkeeldopomne.nIttsiassthitehwelapys tohwemardtos managiength,eosrogaunrcizeincgo,deasndancdooerndaibnlaetsintghetmhetodekveeeloppemvenryt ovferosibojnecotsf. tIhne SporoftjwecatretheEynghianveeerwinogr,kseodftowna.reIt disevtheleopwearys tnoewedardtos cmoalnlaabgoinragt,e owrgitahniezaincgh, oatnhderctooorddeinvaetlionpg athbeetdterveploropjmecetn. tTohfuso,bVjecCtSs. iIsn vSeoryftwuaserefuEl nbgeicnaeuesreinigt, aslosfotwsaurpepodretvsealopceorlslabnoereadtivtoe fcroalmlaebworoartke twhiatth meaackhesotiht eeratsoy dfeovrelsoopftwaabreettdeervperlopjeecrts. tTohuws,orVkCtSogiesthveerryefufescetfiuvlelbye. cWauistehoiut talVsoCSsu, pcpoolrlatsboaractioolnlabiosravteivrye cfrhaamllewngoirnkg.thTahtismpaakpeesr ditisceuasysesfothr esobfatcwkagrreoudnedvealnodpethrse rteolawteodrkwotorkgsetahbeorutefVfeCctSivtehlayt. hWaviethboeuetnVstCuSd,iedcobllyabroesraeatirocnheirss. vTehrye pchuarplloesnegionfgt.hTishpisappearpiesrtodicsocunsvseeys tthheekbnaocwkglerdoguendanadndidtehaes trhelaatthedavwe obrekesnaebsotaubtliVshCeSd tohnatVhCaSv.e been studied by researchers. The purpose of this paper is to convey the knowledge and ideas that have been established on VCS.","container-title":"Procedia Computer Science","DOI":"10.1016/j.procs.2018.08.191","ISSN":"18770509","journalAbbreviation":"Procedia Computer Science","language":"en","page":"408-415","source":"DOI.org (Crossref)","title":"Version Control System: A Review","title-short":"Version Control System","volume":"135","author":[{"family":"Zolkifli","given":"Nazatul Nurlisa"},{"family":"Ngah","given":"Amir"},{"family":"Deraman","given":"Aziz"}],"issued":{"date-parts":[["2018"]]}}}],"schema":"https://github.com/citation-style-language/schema/raw/master/csl-citation.json"} </w:instrText>
+      </w:r>
+      <w:r>
+        <w:rPr>
+          <w:rFonts w:ascii="Arial" w:hAnsi="Arial" w:cs="Arial"/>
+          <w:color w:val="1F2328"/>
+        </w:rPr>
+        <w:fldChar w:fldCharType="separate"/>
+      </w:r>
+      <w:r>
+        <w:rPr>
+          <w:rFonts w:ascii="Arial" w:hAnsi="Arial" w:cs="Arial"/>
+        </w:rPr>
+        <w:t>(Zolkifli et al., 2018)</w:t>
+      </w:r>
+      <w:r>
+        <w:rPr>
+          <w:rFonts w:ascii="Arial" w:hAnsi="Arial" w:cs="Arial"/>
+          <w:color w:val="1F2328"/>
+        </w:rPr>
+        <w:fldChar w:fldCharType="end"/>
+      </w:r>
+    </w:p>
+    <w:p>
+      <w:pPr>
+        <w:ind w:left="720"/>
+        <w:rPr>
+          <w:rFonts w:ascii="Arial" w:hAnsi="Arial" w:cs="Arial"/>
+          <w:b/>
+          <w:color w:val="1F2328"/>
+        </w:rPr>
+      </w:pPr>
+      <w:r>
+        <w:rPr>
+          <w:rFonts w:ascii="Arial" w:hAnsi="Arial" w:cs="Arial"/>
+          <w:b/>
+          <w:color w:val="1F2328"/>
+        </w:rPr>
+        <w:t>E</w:t>
+      </w:r>
+      <w:r>
+        <w:rPr>
+          <w:rFonts w:ascii="Arial" w:hAnsi="Arial" w:cs="Arial"/>
+          <w:b/>
+          <w:color w:val="1F2328"/>
+        </w:rPr>
+        <w:t>xamples of popular version control systems and their features</w:t>
+      </w:r>
+    </w:p>
+    <w:p>
+      <w:pPr>
+        <w:ind w:left="720"/>
+        <w:rPr>
+          <w:rFonts w:ascii="Arial" w:hAnsi="Arial" w:cs="Arial"/>
+          <w:color w:val="1F2328"/>
+        </w:rPr>
+      </w:pPr>
       <w:proofErr w:type="spellStart"/>
       <w:r>
         <w:rPr>
           <w:rFonts w:ascii="Arial" w:hAnsi="Arial" w:cs="Arial"/>
+          <w:b/>
+          <w:color w:val="1F2328"/>
+        </w:rPr>
+        <w:t>Git</w:t>
+      </w:r>
+      <w:proofErr w:type="spellEnd"/>
+      <w:r>
+        <w:rPr>
+          <w:rFonts w:ascii="Arial" w:hAnsi="Arial" w:cs="Arial"/>
+          <w:color w:val="1F2328"/>
+        </w:rPr>
+        <w:t xml:space="preserve"> is a distributed VCS that has gained immense popularity among developers. It allows developers to work collaboratively on a project, keep track of changes made to the code, and revert changes if needed. It has a rich command-line interface and can be integrated with many IDEs and text editors.</w:t>
+      </w:r>
+      <w:r>
+        <w:rPr>
+          <w:rFonts w:ascii="Arial" w:hAnsi="Arial" w:cs="Arial"/>
+          <w:color w:val="1F2328"/>
+        </w:rPr>
+        <w:t xml:space="preserve"> </w:t>
+      </w:r>
+      <w:r>
+        <w:rPr>
+          <w:rFonts w:ascii="Arial" w:hAnsi="Arial" w:cs="Arial"/>
+          <w:color w:val="1F2328"/>
+        </w:rPr>
+        <w:fldChar w:fldCharType="begin"/>
+      </w:r>
+      <w:r>
+        <w:rPr>
+          <w:rFonts w:ascii="Arial" w:hAnsi="Arial" w:cs="Arial"/>
+          <w:color w:val="1F2328"/>
+        </w:rPr>
+        <w:instrText xml:space="preserve"> ADDIN ZOTERO_ITEM CSL_CITATION {"citationID":"0fUHeiVj","properties":{"formattedCitation":"(Bo\\uc0\\u382{}i\\uc0\\u263{}, 2023)","plainCitation":"(Božić, 2023)","noteIndex":0},"citationItems":[{"id":41,"uris":["http://zotero.org/users/local/d1ZbIEaC/items/W52TCYPX"],"itemData":{"id":41,"type":"article-journal","DOI":"10.13140/RG.2.2.23777.17769","language":"en","note":"publisher: Unpublished","source":"DOI.org (Datacite)","title":"VERSION CONTROL SYSTEM IN AGILE PROGRAMMING","URL":"https://rgdoi.net/10.13140/RG.2.2.23777.17769","author":[{"family":"Božić","given":"Velibor"}],"accessed":{"date-parts":[["2024",6,3]]},"issued":{"date-parts":[["2023"]]}}}],"schema":"https://github.com/citation-style-language/schema/raw/master/csl-citation.json"} </w:instrText>
+      </w:r>
+      <w:r>
+        <w:rPr>
+          <w:rFonts w:ascii="Arial" w:hAnsi="Arial" w:cs="Arial"/>
+          <w:color w:val="1F2328"/>
+        </w:rPr>
+        <w:fldChar w:fldCharType="separate"/>
+      </w:r>
+      <w:r>
+        <w:rPr>
+          <w:rFonts w:ascii="Arial" w:hAnsi="Arial" w:cs="Arial"/>
           <w:szCs w:val="24"/>
         </w:rPr>
-        <w:t>n.d.</w:t>
+        <w:t>(Božić, 2023)</w:t>
+      </w:r>
+      <w:r>
+        <w:rPr>
+          <w:rFonts w:ascii="Arial" w:hAnsi="Arial" w:cs="Arial"/>
+          <w:color w:val="1F2328"/>
+        </w:rPr>
+        <w:fldChar w:fldCharType="end"/>
+      </w:r>
+    </w:p>
+    <w:p>
+      <w:pPr>
+        <w:ind w:left="720"/>
+        <w:rPr>
+          <w:rFonts w:ascii="Arial" w:hAnsi="Arial" w:cs="Arial"/>
+          <w:color w:val="1F2328"/>
+        </w:rPr>
+      </w:pPr>
+      <w:r>
+        <w:rPr>
+          <w:rFonts w:ascii="Arial" w:hAnsi="Arial" w:cs="Arial"/>
+          <w:b/>
+          <w:color w:val="1F2328"/>
+        </w:rPr>
+        <w:t>Subversion</w:t>
+      </w:r>
+      <w:r>
+        <w:rPr>
+          <w:rFonts w:ascii="Arial" w:hAnsi="Arial" w:cs="Arial"/>
+          <w:b/>
+          <w:color w:val="1F2328"/>
+        </w:rPr>
+        <w:t xml:space="preserve"> (SVN)</w:t>
+      </w:r>
+      <w:r>
+        <w:rPr>
+          <w:rFonts w:ascii="Arial" w:hAnsi="Arial" w:cs="Arial"/>
+          <w:color w:val="1F2328"/>
+        </w:rPr>
+        <w:t xml:space="preserve"> - </w:t>
+      </w:r>
+      <w:r>
+        <w:rPr>
+          <w:rFonts w:ascii="Arial" w:hAnsi="Arial" w:cs="Arial"/>
+          <w:color w:val="1F2328"/>
+        </w:rPr>
+        <w:t>SVN is a centralized VCS that has been around for many years. It is widely used in enterprise environments and has a good track record for stability and reliability. SVN has a simple command-line interface and can be integrated with many IDEs.</w:t>
+      </w:r>
+      <w:r>
+        <w:rPr>
+          <w:rFonts w:ascii="Arial" w:hAnsi="Arial" w:cs="Arial"/>
+          <w:color w:val="1F2328"/>
+        </w:rPr>
+        <w:t xml:space="preserve"> </w:t>
+      </w:r>
+      <w:r>
+        <w:rPr>
+          <w:rFonts w:ascii="Arial" w:hAnsi="Arial" w:cs="Arial"/>
+          <w:color w:val="1F2328"/>
+        </w:rPr>
+        <w:fldChar w:fldCharType="begin"/>
+      </w:r>
+      <w:r>
+        <w:rPr>
+          <w:rFonts w:ascii="Arial" w:hAnsi="Arial" w:cs="Arial"/>
+          <w:color w:val="1F2328"/>
+        </w:rPr>
+        <w:instrText xml:space="preserve"> ADDIN ZOTERO_ITEM CSL_CITATION {"citationID":"2l1pzc7j","properties":{"formattedCitation":"(Bo\\uc0\\u382{}i\\uc0\\u263{}, 2023)","plainCitation":"(Božić, 2023)","noteIndex":0},"citationItems":[{"id":41,"uris":["http://zotero.org/users/local/d1ZbIEaC/items/W52TCYPX"],"itemData":{"id":41,"type":"article-journal","DOI":"10.13140/RG.2.2.23777.17769","language":"en","note":"publisher: Unpublished","source":"DOI.org (Datacite)","title":"VERSION CONTROL SYSTEM IN AGILE PROGRAMMING","URL":"https://rgdoi.net/10.13140/RG.2.2.23777.17769","author":[{"family":"Božić","given":"Velibor"}],"accessed":{"date-parts":[["2024",6,3]]},"issued":{"date-parts":[["2023"]]}}}],"schema":"https://github.com/citation-style-language/schema/raw/master/csl-citation.json"} </w:instrText>
+      </w:r>
+      <w:r>
+        <w:rPr>
+          <w:rFonts w:ascii="Arial" w:hAnsi="Arial" w:cs="Arial"/>
+          <w:color w:val="1F2328"/>
+        </w:rPr>
+        <w:fldChar w:fldCharType="separate"/>
+      </w:r>
+      <w:r>
+        <w:rPr>
+          <w:rFonts w:ascii="Arial" w:hAnsi="Arial" w:cs="Arial"/>
+          <w:szCs w:val="24"/>
+        </w:rPr>
+        <w:t>(Božić, 2023)</w:t>
+      </w:r>
+      <w:r>
+        <w:rPr>
+          <w:rFonts w:ascii="Arial" w:hAnsi="Arial" w:cs="Arial"/>
+          <w:color w:val="1F2328"/>
+        </w:rPr>
+        <w:fldChar w:fldCharType="end"/>
+      </w:r>
+    </w:p>
+    <w:p>
+      <w:pPr>
+        <w:ind w:left="720"/>
+        <w:rPr>
+          <w:rFonts w:ascii="Arial" w:hAnsi="Arial" w:cs="Arial"/>
+          <w:color w:val="1F2328"/>
+        </w:rPr>
+      </w:pPr>
+      <w:r>
+        <w:rPr>
+          <w:rFonts w:ascii="Arial" w:hAnsi="Arial" w:cs="Arial"/>
+          <w:b/>
+          <w:color w:val="1F2328"/>
+        </w:rPr>
+        <w:t>Mercurial</w:t>
+      </w:r>
+      <w:r>
+        <w:rPr>
+          <w:rFonts w:ascii="Arial" w:hAnsi="Arial" w:cs="Arial"/>
+          <w:color w:val="1F2328"/>
+        </w:rPr>
+        <w:t xml:space="preserve">. Mercurial is a distributed VCS that is similar to </w:t>
+      </w:r>
+      <w:proofErr w:type="spellStart"/>
+      <w:r>
+        <w:rPr>
+          <w:rFonts w:ascii="Arial" w:hAnsi="Arial" w:cs="Arial"/>
+          <w:color w:val="1F2328"/>
+        </w:rPr>
+        <w:t>Git</w:t>
       </w:r>
       <w:proofErr w:type="spellEnd"/>
       <w:r>
         <w:rPr>
           <w:rFonts w:ascii="Arial" w:hAnsi="Arial" w:cs="Arial"/>
+          <w:color w:val="1F2328"/>
+        </w:rPr>
+        <w:t xml:space="preserve"> in many ways. It has a user-friendly command-line interface and can be integrated with many IDEs and text editors. It is popular among Python developers</w:t>
+      </w:r>
+      <w:r>
+        <w:rPr>
+          <w:rFonts w:ascii="Arial" w:hAnsi="Arial" w:cs="Arial"/>
+          <w:color w:val="1F2328"/>
+        </w:rPr>
+        <w:t>.</w:t>
+      </w:r>
+      <w:r>
+        <w:rPr>
+          <w:rFonts w:ascii="Arial" w:hAnsi="Arial" w:cs="Arial"/>
+          <w:color w:val="1F2328"/>
+        </w:rPr>
+        <w:fldChar w:fldCharType="begin"/>
+      </w:r>
+      <w:r>
+        <w:rPr>
+          <w:rFonts w:ascii="Arial" w:hAnsi="Arial" w:cs="Arial"/>
+          <w:color w:val="1F2328"/>
+        </w:rPr>
+        <w:instrText xml:space="preserve"> ADDIN ZOTERO_ITEM CSL_CITATION {"citationID":"0AVMXItz","properties":{"formattedCitation":"(Bo\\uc0\\u382{}i\\uc0\\u263{}, 2023)","plainCitation":"(Božić, 2023)","noteIndex":0},"citationItems":[{"id":41,"uris":["http://zotero.org/users/local/d1ZbIEaC/items/W52TCYPX"],"itemData":{"id":41,"type":"article-journal","DOI":"10.13140/RG.2.2.23777.17769","language":"en","note":"publisher: Unpublished","source":"DOI.org (Datacite)","title":"VERSION CONTROL SYSTEM IN AGILE PROGRAMMING","URL":"https://rgdoi.net/10.13140/RG.2.2.23777.17769","author":[{"family":"Božić","given":"Velibor"}],"accessed":{"date-parts":[["2024",6,3]]},"issued":{"date-parts":[["2023"]]}}}],"schema":"https://github.com/citation-style-language/schema/raw/master/csl-citation.json"} </w:instrText>
+      </w:r>
+      <w:r>
+        <w:rPr>
+          <w:rFonts w:ascii="Arial" w:hAnsi="Arial" w:cs="Arial"/>
+          <w:color w:val="1F2328"/>
+        </w:rPr>
+        <w:fldChar w:fldCharType="separate"/>
+      </w:r>
+      <w:r>
+        <w:rPr>
+          <w:rFonts w:ascii="Arial" w:hAnsi="Arial" w:cs="Arial"/>
           <w:szCs w:val="24"/>
         </w:rPr>
-        <w:t>)</w:t>
+        <w:t>(Božić, 2023)</w:t>
       </w:r>
       <w:r>
         <w:rPr>
@@ -2896,691 +3313,175 @@
     </w:p>
     <w:p>
       <w:pPr>
-        <w:rPr>
-          <w:rFonts w:ascii="Arial" w:hAnsi="Arial" w:cs="Arial"/>
-          <w:b/>
-          <w:color w:val="1F2328"/>
-        </w:rPr>
-      </w:pPr>
-      <w:r>
-        <w:rPr>
-          <w:rFonts w:ascii="Arial" w:hAnsi="Arial" w:cs="Arial"/>
-          <w:b/>
+        <w:ind w:left="720"/>
+        <w:rPr>
+          <w:rFonts w:ascii="Arial" w:hAnsi="Arial" w:cs="Arial"/>
+          <w:color w:val="1F2328"/>
+        </w:rPr>
+      </w:pPr>
+      <w:r>
+        <w:rPr>
+          <w:rFonts w:ascii="Arial" w:hAnsi="Arial" w:cs="Arial"/>
+          <w:b/>
+          <w:color w:val="1F2328"/>
+        </w:rPr>
+        <w:t>Perforce</w:t>
+      </w:r>
+      <w:r>
+        <w:rPr>
+          <w:rFonts w:ascii="Arial" w:hAnsi="Arial" w:cs="Arial"/>
+          <w:color w:val="1F2328"/>
+        </w:rPr>
+        <w:t>. Perforce is a centralized VCS that is widely used in the gaming and entertainment industries. It is known for its scalability and performance and has a rich command-line interface. Perforce can be integrated with many IDEs and text editors.</w:t>
+      </w:r>
+      <w:r>
+        <w:rPr>
+          <w:rFonts w:ascii="Arial" w:hAnsi="Arial" w:cs="Arial"/>
+          <w:color w:val="1F2328"/>
+        </w:rPr>
+        <w:t xml:space="preserve"> </w:t>
+      </w:r>
+      <w:r>
+        <w:rPr>
+          <w:rFonts w:ascii="Arial" w:hAnsi="Arial" w:cs="Arial"/>
+          <w:color w:val="1F2328"/>
+        </w:rPr>
+        <w:fldChar w:fldCharType="begin"/>
+      </w:r>
+      <w:r>
+        <w:rPr>
+          <w:rFonts w:ascii="Arial" w:hAnsi="Arial" w:cs="Arial"/>
+          <w:color w:val="1F2328"/>
+        </w:rPr>
+        <w:instrText xml:space="preserve"> ADDIN ZOTERO_ITEM CSL_CITATION {"citationID":"QS7UOYXC","properties":{"formattedCitation":"(Bo\\uc0\\u382{}i\\uc0\\u263{}, 2023)","plainCitation":"(Božić, 2023)","noteIndex":0},"citationItems":[{"id":41,"uris":["http://zotero.org/users/local/d1ZbIEaC/items/W52TCYPX"],"itemData":{"id":41,"type":"article-journal","DOI":"10.13140/RG.2.2.23777.17769","language":"en","note":"publisher: Unpublished","source":"DOI.org (Datacite)","title":"VERSION CONTROL SYSTEM IN AGILE PROGRAMMING","URL":"https://rgdoi.net/10.13140/RG.2.2.23777.17769","author":[{"family":"Božić","given":"Velibor"}],"accessed":{"date-parts":[["2024",6,3]]},"issued":{"date-parts":[["2023"]]}}}],"schema":"https://github.com/citation-style-language/schema/raw/master/csl-citation.json"} </w:instrText>
+      </w:r>
+      <w:r>
+        <w:rPr>
+          <w:rFonts w:ascii="Arial" w:hAnsi="Arial" w:cs="Arial"/>
+          <w:color w:val="1F2328"/>
+        </w:rPr>
+        <w:fldChar w:fldCharType="separate"/>
+      </w:r>
+      <w:r>
+        <w:rPr>
+          <w:rFonts w:ascii="Arial" w:hAnsi="Arial" w:cs="Arial"/>
+          <w:szCs w:val="24"/>
+        </w:rPr>
+        <w:t>(Božić, 2023)</w:t>
+      </w:r>
+      <w:r>
+        <w:rPr>
+          <w:rFonts w:ascii="Arial" w:hAnsi="Arial" w:cs="Arial"/>
+          <w:color w:val="1F2328"/>
+        </w:rPr>
+        <w:fldChar w:fldCharType="end"/>
+      </w:r>
+    </w:p>
+    <w:p>
+      <w:pPr>
+        <w:ind w:left="720"/>
+        <w:rPr>
+          <w:rFonts w:ascii="Arial" w:hAnsi="Arial" w:cs="Arial"/>
+          <w:color w:val="1F2328"/>
+        </w:rPr>
+      </w:pPr>
+    </w:p>
+    <w:p>
+      <w:pPr>
+        <w:rPr>
+          <w:rFonts w:ascii="Arial" w:hAnsi="Arial" w:cs="Arial"/>
+          <w:b/>
+          <w:color w:val="1F2328"/>
+        </w:rPr>
+      </w:pPr>
+      <w:r>
+        <w:rPr>
+          <w:rFonts w:ascii="Arial" w:hAnsi="Arial" w:cs="Arial"/>
+          <w:b/>
+          <w:color w:val="1F2328"/>
+        </w:rPr>
+        <w:t>Discuss the role of a software project manager. What are some key responsibilities and challenges faced in managing software projects?</w:t>
+      </w:r>
+      <w:r>
+        <w:rPr>
+          <w:rFonts w:ascii="Arial" w:hAnsi="Arial" w:cs="Arial"/>
+          <w:b/>
+          <w:color w:val="1F2328"/>
+        </w:rPr>
+        <w:t xml:space="preserve"> </w:t>
+      </w:r>
+    </w:p>
+    <w:p>
+      <w:pPr>
+        <w:ind w:left="720"/>
+        <w:rPr>
+          <w:rFonts w:ascii="Arial" w:hAnsi="Arial" w:cs="Arial"/>
+          <w:color w:val="1F2328"/>
+        </w:rPr>
+      </w:pPr>
+      <w:r>
+        <w:rPr>
+          <w:rFonts w:ascii="Arial" w:hAnsi="Arial" w:cs="Arial"/>
+          <w:color w:val="1F2328"/>
+        </w:rPr>
+        <w:t>Project managers are responsible for planning, executing, monitoring, managing and completing projects. However, that is just the tip of the iceberg of project management.</w:t>
+      </w:r>
+      <w:r>
+        <w:rPr>
+          <w:rFonts w:ascii="Arial" w:hAnsi="Arial" w:cs="Arial"/>
+          <w:color w:val="1F2328"/>
+        </w:rPr>
+        <w:t xml:space="preserve"> </w:t>
+      </w:r>
+      <w:r>
+        <w:rPr>
+          <w:rFonts w:ascii="Arial" w:hAnsi="Arial" w:cs="Arial"/>
+          <w:color w:val="1F2328"/>
+        </w:rPr>
+        <w:fldChar w:fldCharType="begin"/>
+      </w:r>
+      <w:r>
+        <w:rPr>
+          <w:rFonts w:ascii="Arial" w:hAnsi="Arial" w:cs="Arial"/>
+          <w:color w:val="1F2328"/>
+        </w:rPr>
+        <w:instrText xml:space="preserve"> ADDIN ZOTERO_ITEM CSL_CITATION {"citationID":"QwfSH4S0","properties":{"formattedCitation":"(HEZAM, 2021)","plainCitation":"(HEZAM, 2021)","noteIndex":0},"citationItems":[{"id":45,"uris":["http://zotero.org/users/local/d1ZbIEaC/items/N4SGAUY8"],"itemData":{"id":45,"type":"article-journal","abstract":"The ability to deliver projects on schedule, budget, and alignment with business objectives is critical in determining the limit on highly competitive global business conditions. Project managers play a complex role, including organizational skills, analytical thinking, and interpersonal skills. Also, Software is a non-physical product. Software development is a new business distribution, and has little experience in creating software products. Most software products are designed to ﬁt the needs of the customers. Most importantly, basic technologies change and re-emerge more and more quickly so that the knowledge of one product can be applied to another. Such types of business and environmental issues increase the risk of software development, so it is important to properly manage software projects. The organization should deliver the highest quality product, keep costs below the customer budget and deliver the project as planned. Therefore, respectively, software project management is required to include user needs and budget and time constraints.","DOI":"10.6084/M9.FIGSHARE.14945535.V1","language":"en","license":"GPL 3.0+","note":"dimensions: 169591 Bytes\npublisher: figshare","page":"169591 Bytes","source":"DOI.org (Datacite)","title":"Software project management","author":[{"family":"HEZAM","given":"TAMEEM"}],"issued":{"date-parts":[["2021"]]}}}],"schema":"https://github.com/citation-style-language/schema/raw/master/csl-citation.json"} </w:instrText>
+      </w:r>
+      <w:r>
+        <w:rPr>
+          <w:rFonts w:ascii="Arial" w:hAnsi="Arial" w:cs="Arial"/>
+          <w:color w:val="1F2328"/>
+        </w:rPr>
+        <w:fldChar w:fldCharType="separate"/>
+      </w:r>
+      <w:r>
+        <w:rPr>
+          <w:rFonts w:ascii="Arial" w:hAnsi="Arial" w:cs="Arial"/>
+        </w:rPr>
+        <w:t>(HEZAM, 2021)</w:t>
+      </w:r>
+      <w:r>
+        <w:rPr>
+          <w:rFonts w:ascii="Arial" w:hAnsi="Arial" w:cs="Arial"/>
+          <w:color w:val="1F2328"/>
+        </w:rPr>
+        <w:fldChar w:fldCharType="end"/>
+      </w:r>
+    </w:p>
+    <w:p>
+      <w:pPr>
+        <w:ind w:left="720"/>
+        <w:rPr>
+          <w:rFonts w:ascii="Arial" w:hAnsi="Arial" w:cs="Arial"/>
+          <w:color w:val="1F2328"/>
+        </w:rPr>
+      </w:pPr>
+      <w:r>
+        <w:rPr>
+          <w:rFonts w:ascii="Arial" w:hAnsi="Arial" w:cs="Arial"/>
           <w:color w:val="1F2328"/>
         </w:rPr>
         <w:lastRenderedPageBreak/>
-        <w:t xml:space="preserve">What are version control systems, and why are they important in software development? Give examples of popular version control systems and their features. </w:t>
-      </w:r>
-    </w:p>
-    <w:p>
-      <w:pPr>
-        <w:ind w:left="720"/>
-        <w:rPr>
-          <w:rFonts w:ascii="Arial" w:hAnsi="Arial" w:cs="Arial"/>
-          <w:b/>
-          <w:color w:val="1F2328"/>
-        </w:rPr>
-      </w:pPr>
-      <w:r>
-        <w:rPr>
-          <w:rFonts w:ascii="Arial" w:hAnsi="Arial" w:cs="Arial"/>
-          <w:b/>
-          <w:color w:val="1F2328"/>
-        </w:rPr>
-        <w:t>Version Control System</w:t>
-      </w:r>
-    </w:p>
-    <w:p>
-      <w:pPr>
-        <w:ind w:left="720"/>
-        <w:rPr>
-          <w:rFonts w:ascii="Arial" w:hAnsi="Arial" w:cs="Arial"/>
-          <w:color w:val="1F2328"/>
-        </w:rPr>
-      </w:pPr>
-      <w:r>
-        <w:rPr>
-          <w:rFonts w:ascii="Arial" w:hAnsi="Arial" w:cs="Arial"/>
-          <w:color w:val="1F2328"/>
-        </w:rPr>
-        <w:t>Version Control System (VCS) is a system that manages the development of an evolving object. In other words, it is a system that records any changes made by the software developers. There are a lot of uses for VCS in software development that makes the development process easier and faster.</w:t>
-      </w:r>
-      <w:r>
-        <w:rPr>
-          <w:rFonts w:ascii="Arial" w:hAnsi="Arial" w:cs="Arial"/>
-          <w:color w:val="1F2328"/>
-        </w:rPr>
-        <w:t xml:space="preserve"> </w:t>
-      </w:r>
-      <w:r>
-        <w:rPr>
-          <w:rFonts w:ascii="Arial" w:hAnsi="Arial" w:cs="Arial"/>
-          <w:color w:val="1F2328"/>
-        </w:rPr>
-        <w:fldChar w:fldCharType="begin"/>
-      </w:r>
-      <w:r>
-        <w:rPr>
-          <w:rFonts w:ascii="Arial" w:hAnsi="Arial" w:cs="Arial"/>
-          <w:color w:val="1F2328"/>
-        </w:rPr>
-        <w:instrText xml:space="preserve"> ADDIN ZOTERO_ITEM CSL_CITATION {"citationID":"MAiXdfX7","properties":{"formattedCitation":"(Zolkifli et al., 2018)","plainCitation":"(Zolkifli et al., 2018)","noteIndex":0},"citationItems":[{"id":39,"uris":["http://zotero.org/users/local/d1ZbIEaC/items/D57QTL8X"],"itemData":{"id":39,"type":"article-journal","abstract":"Abstract Version Control Systems (VCS) have been used by many software developers during project developments as it helps them to mVearnsaigoen tChoenstrooulrcSeysctoedmess (aVnCdSe)nhabavlees bteheenmutsoedkebeypmeavneyrysovfetrwsiaorne odfevtehleopperrosjedcutrtihnegyphroajveectwdoervkeeldopomne.nIttsiassthitehwelapys tohwemardtos managiength,eosrogaunrcizeincgo,deasndancdooerndaibnlaetsintghetmhetodekveeeloppemvenryt ovferosibojnecotsf. tIhne SporoftjwecatretheEynghianveeerwinogr,kseodftowna.reIt disevtheleopwearys tnoewedardtos cmoalnlaabgoinragt,e owrgitahniezaincgh, oatnhderctooorddeinvaetlionpg athbeetdterveploropjmecetn. tTohfuso,bVjecCtSs. iIsn vSeoryftwuaserefuEl nbgeicnaeuesreinigt, aslosfotwsaurpepodretvsealopceorlslabnoereadtivtoe fcroalmlaebworoartke twhiatth meaackhesotiht eeratsoy dfeovrelsoopftwaabreettdeervperlopjeecrts. tTohuws,orVkCtSogiesthveerryefufescetfiuvlelbye. cWauistehoiut talVsoCSsu, pcpoolrlatsboaractioolnlabiosravteivrye cfrhaamllewngoirnkg.thTahtismpaakpeesr ditisceuasysesfothr esobfatcwkagrreoudnedvealnodpethrse rteolawteodrkwotorkgsetahbeorutefVfeCctSivtehlayt. hWaviethboeuetnVstCuSd,iedcobllyabroesraeatirocnheirss. vTehrye pchuarplloesnegionfgt.hTishpisappearpiesrtodicsocunsvseeys tthheekbnaocwkglerdoguendanadndidtehaes trhelaatthedavwe obrekesnaebsotaubtliVshCeSd tohnatVhCaSv.e been studied by researchers. The purpose of this paper is to convey the knowledge and ideas that have been established on VCS.","container-title":"Procedia Computer Science","DOI":"10.1016/j.procs.2018.08.191","ISSN":"18770509","journalAbbreviation":"Procedia Computer Science","language":"en","page":"408-415","source":"DOI.org (Crossref)","title":"Version Control System: A Review","title-short":"Version Control System","volume":"135","author":[{"family":"Zolkifli","given":"Nazatul Nurlisa"},{"family":"Ngah","given":"Amir"},{"family":"Deraman","given":"Aziz"}],"issued":{"date-parts":[["2018"]]}}}],"schema":"https://github.com/citation-style-language/schema/raw/master/csl-citation.json"} </w:instrText>
-      </w:r>
-      <w:r>
-        <w:rPr>
-          <w:rFonts w:ascii="Arial" w:hAnsi="Arial" w:cs="Arial"/>
-          <w:color w:val="1F2328"/>
-        </w:rPr>
-        <w:fldChar w:fldCharType="separate"/>
-      </w:r>
-      <w:r>
-        <w:rPr>
-          <w:rFonts w:ascii="Arial" w:hAnsi="Arial" w:cs="Arial"/>
-        </w:rPr>
-        <w:t>(</w:t>
-      </w:r>
-      <w:proofErr w:type="spellStart"/>
-      <w:r>
-        <w:rPr>
-          <w:rFonts w:ascii="Arial" w:hAnsi="Arial" w:cs="Arial"/>
-        </w:rPr>
-        <w:t>Zolkifli</w:t>
-      </w:r>
-      <w:proofErr w:type="spellEnd"/>
-      <w:r>
-        <w:rPr>
-          <w:rFonts w:ascii="Arial" w:hAnsi="Arial" w:cs="Arial"/>
-        </w:rPr>
-        <w:t xml:space="preserve"> et al., 2018)</w:t>
-      </w:r>
-      <w:r>
-        <w:rPr>
-          <w:rFonts w:ascii="Arial" w:hAnsi="Arial" w:cs="Arial"/>
-          <w:color w:val="1F2328"/>
-        </w:rPr>
-        <w:fldChar w:fldCharType="end"/>
-      </w:r>
-    </w:p>
-    <w:p>
-      <w:pPr>
-        <w:ind w:left="720"/>
-        <w:rPr>
-          <w:rFonts w:ascii="Arial" w:hAnsi="Arial" w:cs="Arial"/>
-          <w:b/>
-          <w:color w:val="1F2328"/>
-        </w:rPr>
-      </w:pPr>
-      <w:r>
-        <w:rPr>
-          <w:rFonts w:ascii="Arial" w:hAnsi="Arial" w:cs="Arial"/>
-          <w:b/>
-          <w:color w:val="1F2328"/>
-        </w:rPr>
-        <w:t>Version Control System (VCS) is important for the following reason:</w:t>
-      </w:r>
-    </w:p>
-    <w:p>
-      <w:pPr>
-        <w:ind w:left="720"/>
-        <w:rPr>
-          <w:rFonts w:ascii="Arial" w:hAnsi="Arial" w:cs="Arial"/>
-          <w:color w:val="1F2328"/>
-        </w:rPr>
-      </w:pPr>
-      <w:r>
-        <w:rPr>
-          <w:rFonts w:ascii="Arial" w:hAnsi="Arial" w:cs="Arial"/>
-          <w:color w:val="1F2328"/>
-        </w:rPr>
-        <w:t>VCS has been proven to accelerate and simplify the software development process. There are loads of advantages in using VCS for software projects. VCS allows people to work absolutely freely with the team. They can work on any file at any time without overlapping each other’s work by writing over other people’s code. If two developers make changes in the same file, the VCS will merge the changes or warn them that some of the codes are conflicting because VCS has the ability to track each alteration or changes made in the files or codes</w:t>
-      </w:r>
-      <w:r>
-        <w:rPr>
-          <w:rFonts w:ascii="Arial" w:hAnsi="Arial" w:cs="Arial"/>
-          <w:color w:val="1F2328"/>
-        </w:rPr>
-        <w:t xml:space="preserve"> </w:t>
-      </w:r>
-      <w:r>
-        <w:rPr>
-          <w:rFonts w:ascii="Arial" w:hAnsi="Arial" w:cs="Arial"/>
-          <w:color w:val="1F2328"/>
-        </w:rPr>
-        <w:fldChar w:fldCharType="begin"/>
-      </w:r>
-      <w:r>
-        <w:rPr>
-          <w:rFonts w:ascii="Arial" w:hAnsi="Arial" w:cs="Arial"/>
-          <w:color w:val="1F2328"/>
-        </w:rPr>
-        <w:instrText xml:space="preserve"> ADDIN ZOTERO_ITEM CSL_CITATION {"citationID":"DoRoZIpg","properties":{"formattedCitation":"(Zolkifli et al., 2018)","plainCitation":"(Zolkifli et al., 2018)","noteIndex":0},"citationItems":[{"id":39,"uris":["http://zotero.org/users/local/d1ZbIEaC/items/D57QTL8X"],"itemData":{"id":39,"type":"article-journal","abstract":"Abstract Version Control Systems (VCS) have been used by many software developers during project developments as it helps them to mVearnsaigoen tChoenstrooulrcSeysctoedmess (aVnCdSe)nhabavlees bteheenmutsoedkebeypmeavneyrysovfetrwsiaorne odfevtehleopperrosjedcutrtihnegyphroajveectwdoervkeeldopomne.nIttsiassthitehwelapys tohwemardtos managiength,eosrogaunrcizeincgo,deasndancdooerndaibnlaetsintghetmhetodekveeeloppemvenryt ovferosibojnecotsf. tIhne SporoftjwecatretheEynghianveeerwinogr,kseodftowna.reIt disevtheleopwearys tnoewedardtos cmoalnlaabgoinragt,e owrgitahniezaincgh, oatnhderctooorddeinvaetlionpg athbeetdterveploropjmecetn. tTohfuso,bVjecCtSs. iIsn vSeoryftwuaserefuEl nbgeicnaeuesreinigt, aslosfotwsaurpepodretvsealopceorlslabnoereadtivtoe fcroalmlaebworoartke twhiatth meaackhesotiht eeratsoy dfeovrelsoopftwaabreettdeervperlopjeecrts. tTohuws,orVkCtSogiesthveerryefufescetfiuvlelbye. cWauistehoiut talVsoCSsu, pcpoolrlatsboaractioolnlabiosravteivrye cfrhaamllewngoirnkg.thTahtismpaakpeesr ditisceuasysesfothr esobfatcwkagrreoudnedvealnodpethrse rteolawteodrkwotorkgsetahbeorutefVfeCctSivtehlayt. hWaviethboeuetnVstCuSd,iedcobllyabroesraeatirocnheirss. vTehrye pchuarplloesnegionfgt.hTishpisappearpiesrtodicsocunsvseeys tthheekbnaocwkglerdoguendanadndidtehaes trhelaatthedavwe obrekesnaebsotaubtliVshCeSd tohnatVhCaSv.e been studied by researchers. The purpose of this paper is to convey the knowledge and ideas that have been established on VCS.","container-title":"Procedia Computer Science","DOI":"10.1016/j.procs.2018.08.191","ISSN":"18770509","journalAbbreviation":"Procedia Computer Science","language":"en","page":"408-415","source":"DOI.org (Crossref)","title":"Version Control System: A Review","title-short":"Version Control System","volume":"135","author":[{"family":"Zolkifli","given":"Nazatul Nurlisa"},{"family":"Ngah","given":"Amir"},{"family":"Deraman","given":"Aziz"}],"issued":{"date-parts":[["2018"]]}}}],"schema":"https://github.com/citation-style-language/schema/raw/master/csl-citation.json"} </w:instrText>
-      </w:r>
-      <w:r>
-        <w:rPr>
-          <w:rFonts w:ascii="Arial" w:hAnsi="Arial" w:cs="Arial"/>
-          <w:color w:val="1F2328"/>
-        </w:rPr>
-        <w:fldChar w:fldCharType="separate"/>
-      </w:r>
-      <w:r>
-        <w:rPr>
-          <w:rFonts w:ascii="Arial" w:hAnsi="Arial" w:cs="Arial"/>
-        </w:rPr>
-        <w:t>(</w:t>
-      </w:r>
-      <w:proofErr w:type="spellStart"/>
-      <w:r>
-        <w:rPr>
-          <w:rFonts w:ascii="Arial" w:hAnsi="Arial" w:cs="Arial"/>
-        </w:rPr>
-        <w:t>Zolkifli</w:t>
-      </w:r>
-      <w:proofErr w:type="spellEnd"/>
-      <w:r>
-        <w:rPr>
-          <w:rFonts w:ascii="Arial" w:hAnsi="Arial" w:cs="Arial"/>
-        </w:rPr>
-        <w:t xml:space="preserve"> et al., 2018)</w:t>
-      </w:r>
-      <w:r>
-        <w:rPr>
-          <w:rFonts w:ascii="Arial" w:hAnsi="Arial" w:cs="Arial"/>
-          <w:color w:val="1F2328"/>
-        </w:rPr>
-        <w:fldChar w:fldCharType="end"/>
-      </w:r>
-    </w:p>
-    <w:p>
-      <w:pPr>
-        <w:ind w:left="720"/>
-        <w:rPr>
-          <w:rFonts w:ascii="Arial" w:hAnsi="Arial" w:cs="Arial"/>
-          <w:b/>
-          <w:color w:val="1F2328"/>
-        </w:rPr>
-      </w:pPr>
-      <w:r>
-        <w:rPr>
-          <w:rFonts w:ascii="Arial" w:hAnsi="Arial" w:cs="Arial"/>
-          <w:b/>
-          <w:color w:val="1F2328"/>
-        </w:rPr>
-        <w:t>E</w:t>
-      </w:r>
-      <w:r>
-        <w:rPr>
-          <w:rFonts w:ascii="Arial" w:hAnsi="Arial" w:cs="Arial"/>
-          <w:b/>
-          <w:color w:val="1F2328"/>
-        </w:rPr>
-        <w:t>xamples of popular version control systems and their features</w:t>
-      </w:r>
-    </w:p>
-    <w:p>
-      <w:pPr>
-        <w:ind w:left="720"/>
-        <w:rPr>
-          <w:rFonts w:ascii="Arial" w:hAnsi="Arial" w:cs="Arial"/>
-          <w:color w:val="1F2328"/>
-        </w:rPr>
-      </w:pPr>
-      <w:proofErr w:type="spellStart"/>
-      <w:r>
-        <w:rPr>
-          <w:rFonts w:ascii="Arial" w:hAnsi="Arial" w:cs="Arial"/>
-          <w:b/>
-          <w:color w:val="1F2328"/>
-        </w:rPr>
-        <w:t>Git</w:t>
-      </w:r>
-      <w:proofErr w:type="spellEnd"/>
-      <w:r>
-        <w:rPr>
-          <w:rFonts w:ascii="Arial" w:hAnsi="Arial" w:cs="Arial"/>
-          <w:color w:val="1F2328"/>
-        </w:rPr>
-        <w:t xml:space="preserve"> is a distributed VCS that has gained immense popularity among developers. It allows developers to work collaboratively on a project, keep track of changes made to the code, and revert changes if needed. It has a rich command-line interface and can be integrated with many IDEs and text editors.</w:t>
-      </w:r>
-      <w:r>
-        <w:rPr>
-          <w:rFonts w:ascii="Arial" w:hAnsi="Arial" w:cs="Arial"/>
-          <w:color w:val="1F2328"/>
-        </w:rPr>
-        <w:t xml:space="preserve"> </w:t>
-      </w:r>
-      <w:r>
-        <w:rPr>
-          <w:rFonts w:ascii="Arial" w:hAnsi="Arial" w:cs="Arial"/>
-          <w:color w:val="1F2328"/>
-        </w:rPr>
-        <w:fldChar w:fldCharType="begin"/>
-      </w:r>
-      <w:r>
-        <w:rPr>
-          <w:rFonts w:ascii="Arial" w:hAnsi="Arial" w:cs="Arial"/>
-          <w:color w:val="1F2328"/>
-        </w:rPr>
-        <w:instrText xml:space="preserve"> ADDIN ZOTERO_ITEM CSL_CITATION {"citationID":"0fUHeiVj","properties":{"formattedCitation":"(Bo\\uc0\\u382{}i\\uc0\\u263{}, 2023)","plainCitation":"(Božić, 2023)","noteIndex":0},"citationItems":[{"id":41,"uris":["http://zotero.org/users/local/d1ZbIEaC/items/W52TCYPX"],"itemData":{"id":41,"type":"article-journal","DOI":"10.13140/RG.2.2.23777.17769","language":"en","note":"publisher: Unpublished","source":"DOI.org (Datacite)","title":"VERSION CONTROL SYSTEM IN AGILE PROGRAMMING","URL":"https://rgdoi.net/10.13140/RG.2.2.23777.17769","author":[{"family":"Božić","given":"Velibor"}],"accessed":{"date-parts":[["2024",6,3]]},"issued":{"date-parts":[["2023"]]}}}],"schema":"https://github.com/citation-style-language/schema/raw/master/csl-citation.json"} </w:instrText>
-      </w:r>
-      <w:r>
-        <w:rPr>
-          <w:rFonts w:ascii="Arial" w:hAnsi="Arial" w:cs="Arial"/>
-          <w:color w:val="1F2328"/>
-        </w:rPr>
-        <w:fldChar w:fldCharType="separate"/>
-      </w:r>
-      <w:r>
-        <w:rPr>
-          <w:rFonts w:ascii="Arial" w:hAnsi="Arial" w:cs="Arial"/>
-          <w:szCs w:val="24"/>
-        </w:rPr>
-        <w:t>(</w:t>
-      </w:r>
-      <w:proofErr w:type="spellStart"/>
-      <w:r>
-        <w:rPr>
-          <w:rFonts w:ascii="Arial" w:hAnsi="Arial" w:cs="Arial"/>
-          <w:szCs w:val="24"/>
-        </w:rPr>
-        <w:t>Božić</w:t>
-      </w:r>
-      <w:proofErr w:type="spellEnd"/>
-      <w:r>
-        <w:rPr>
-          <w:rFonts w:ascii="Arial" w:hAnsi="Arial" w:cs="Arial"/>
-          <w:szCs w:val="24"/>
-        </w:rPr>
-        <w:t>, 2023)</w:t>
-      </w:r>
-      <w:r>
-        <w:rPr>
-          <w:rFonts w:ascii="Arial" w:hAnsi="Arial" w:cs="Arial"/>
-          <w:color w:val="1F2328"/>
-        </w:rPr>
-        <w:fldChar w:fldCharType="end"/>
-      </w:r>
-    </w:p>
-    <w:p>
-      <w:pPr>
-        <w:ind w:left="720"/>
-        <w:rPr>
-          <w:rFonts w:ascii="Arial" w:hAnsi="Arial" w:cs="Arial"/>
-          <w:color w:val="1F2328"/>
-        </w:rPr>
-      </w:pPr>
-      <w:r>
-        <w:rPr>
-          <w:rFonts w:ascii="Arial" w:hAnsi="Arial" w:cs="Arial"/>
-          <w:b/>
-          <w:color w:val="1F2328"/>
-        </w:rPr>
-        <w:t>Subversion</w:t>
-      </w:r>
-      <w:r>
-        <w:rPr>
-          <w:rFonts w:ascii="Arial" w:hAnsi="Arial" w:cs="Arial"/>
-          <w:b/>
-          <w:color w:val="1F2328"/>
-        </w:rPr>
-        <w:t xml:space="preserve"> (SVN)</w:t>
-      </w:r>
-      <w:r>
-        <w:rPr>
-          <w:rFonts w:ascii="Arial" w:hAnsi="Arial" w:cs="Arial"/>
-          <w:color w:val="1F2328"/>
-        </w:rPr>
-        <w:t xml:space="preserve"> - </w:t>
-      </w:r>
-      <w:r>
-        <w:rPr>
-          <w:rFonts w:ascii="Arial" w:hAnsi="Arial" w:cs="Arial"/>
-          <w:color w:val="1F2328"/>
-        </w:rPr>
-        <w:t>SVN is a centralized VCS that has been around for many years. It is widely used in enterprise environments and has a good track record for stability and reliability. SVN has a simple command-line interface and can be integrated with many IDEs.</w:t>
-      </w:r>
-      <w:r>
-        <w:rPr>
-          <w:rFonts w:ascii="Arial" w:hAnsi="Arial" w:cs="Arial"/>
-          <w:color w:val="1F2328"/>
-        </w:rPr>
-        <w:t xml:space="preserve"> </w:t>
-      </w:r>
-      <w:r>
-        <w:rPr>
-          <w:rFonts w:ascii="Arial" w:hAnsi="Arial" w:cs="Arial"/>
-          <w:color w:val="1F2328"/>
-        </w:rPr>
-        <w:fldChar w:fldCharType="begin"/>
-      </w:r>
-      <w:r>
-        <w:rPr>
-          <w:rFonts w:ascii="Arial" w:hAnsi="Arial" w:cs="Arial"/>
-          <w:color w:val="1F2328"/>
-        </w:rPr>
-        <w:instrText xml:space="preserve"> ADDIN ZOTERO_ITEM CSL_CITATION {"citationID":"2l1pzc7j","properties":{"formattedCitation":"(Bo\\uc0\\u382{}i\\uc0\\u263{}, 2023)","plainCitation":"(Božić, 2023)","noteIndex":0},"citationItems":[{"id":41,"uris":["http://zotero.org/users/local/d1ZbIEaC/items/W52TCYPX"],"itemData":{"id":41,"type":"article-journal","DOI":"10.13140/RG.2.2.23777.17769","language":"en","note":"publisher: Unpublished","source":"DOI.org (Datacite)","title":"VERSION CONTROL SYSTEM IN AGILE PROGRAMMING","URL":"https://rgdoi.net/10.13140/RG.2.2.23777.17769","author":[{"family":"Božić","given":"Velibor"}],"accessed":{"date-parts":[["2024",6,3]]},"issued":{"date-parts":[["2023"]]}}}],"schema":"https://github.com/citation-style-language/schema/raw/master/csl-citation.json"} </w:instrText>
-      </w:r>
-      <w:r>
-        <w:rPr>
-          <w:rFonts w:ascii="Arial" w:hAnsi="Arial" w:cs="Arial"/>
-          <w:color w:val="1F2328"/>
-        </w:rPr>
-        <w:fldChar w:fldCharType="separate"/>
-      </w:r>
-      <w:r>
-        <w:rPr>
-          <w:rFonts w:ascii="Arial" w:hAnsi="Arial" w:cs="Arial"/>
-          <w:szCs w:val="24"/>
-        </w:rPr>
-        <w:t>(</w:t>
-      </w:r>
-      <w:proofErr w:type="spellStart"/>
-      <w:r>
-        <w:rPr>
-          <w:rFonts w:ascii="Arial" w:hAnsi="Arial" w:cs="Arial"/>
-          <w:szCs w:val="24"/>
-        </w:rPr>
-        <w:t>Božić</w:t>
-      </w:r>
-      <w:proofErr w:type="spellEnd"/>
-      <w:r>
-        <w:rPr>
-          <w:rFonts w:ascii="Arial" w:hAnsi="Arial" w:cs="Arial"/>
-          <w:szCs w:val="24"/>
-        </w:rPr>
-        <w:t>, 2023)</w:t>
-      </w:r>
-      <w:r>
-        <w:rPr>
-          <w:rFonts w:ascii="Arial" w:hAnsi="Arial" w:cs="Arial"/>
-          <w:color w:val="1F2328"/>
-        </w:rPr>
-        <w:fldChar w:fldCharType="end"/>
-      </w:r>
-    </w:p>
-    <w:p>
-      <w:pPr>
-        <w:ind w:left="720"/>
-        <w:rPr>
-          <w:rFonts w:ascii="Arial" w:hAnsi="Arial" w:cs="Arial"/>
-          <w:color w:val="1F2328"/>
-        </w:rPr>
-      </w:pPr>
-      <w:r>
-        <w:rPr>
-          <w:rFonts w:ascii="Arial" w:hAnsi="Arial" w:cs="Arial"/>
-          <w:b/>
-          <w:color w:val="1F2328"/>
-        </w:rPr>
-        <w:t>Mercurial</w:t>
-      </w:r>
-      <w:r>
-        <w:rPr>
-          <w:rFonts w:ascii="Arial" w:hAnsi="Arial" w:cs="Arial"/>
-          <w:color w:val="1F2328"/>
-        </w:rPr>
-        <w:t xml:space="preserve">. Mercurial is a distributed VCS that is similar to </w:t>
-      </w:r>
-      <w:proofErr w:type="spellStart"/>
-      <w:r>
-        <w:rPr>
-          <w:rFonts w:ascii="Arial" w:hAnsi="Arial" w:cs="Arial"/>
-          <w:color w:val="1F2328"/>
-        </w:rPr>
-        <w:t>Git</w:t>
-      </w:r>
-      <w:proofErr w:type="spellEnd"/>
-      <w:r>
-        <w:rPr>
-          <w:rFonts w:ascii="Arial" w:hAnsi="Arial" w:cs="Arial"/>
-          <w:color w:val="1F2328"/>
-        </w:rPr>
-        <w:t xml:space="preserve"> in many ways. It has a user-friendly command-line interface and can be integrated with many IDEs and text editors. It is popular among Python developers</w:t>
-      </w:r>
-      <w:r>
-        <w:rPr>
-          <w:rFonts w:ascii="Arial" w:hAnsi="Arial" w:cs="Arial"/>
-          <w:color w:val="1F2328"/>
-        </w:rPr>
-        <w:t>.</w:t>
-      </w:r>
-      <w:r>
-        <w:rPr>
-          <w:rFonts w:ascii="Arial" w:hAnsi="Arial" w:cs="Arial"/>
-          <w:color w:val="1F2328"/>
-        </w:rPr>
-        <w:fldChar w:fldCharType="begin"/>
-      </w:r>
-      <w:r>
-        <w:rPr>
-          <w:rFonts w:ascii="Arial" w:hAnsi="Arial" w:cs="Arial"/>
-          <w:color w:val="1F2328"/>
-        </w:rPr>
-        <w:instrText xml:space="preserve"> ADDIN ZOTERO_ITEM CSL_CITATION {"citationID":"0AVMXItz","properties":{"formattedCitation":"(Bo\\uc0\\u382{}i\\uc0\\u263{}, 2023)","plainCitation":"(Božić, 2023)","noteIndex":0},"citationItems":[{"id":41,"uris":["http://zotero.org/users/local/d1ZbIEaC/items/W52TCYPX"],"itemData":{"id":41,"type":"article-journal","DOI":"10.13140/RG.2.2.23777.17769","language":"en","note":"publisher: Unpublished","source":"DOI.org (Datacite)","title":"VERSION CONTROL SYSTEM IN AGILE PROGRAMMING","URL":"https://rgdoi.net/10.13140/RG.2.2.23777.17769","author":[{"family":"Božić","given":"Velibor"}],"accessed":{"date-parts":[["2024",6,3]]},"issued":{"date-parts":[["2023"]]}}}],"schema":"https://github.com/citation-style-language/schema/raw/master/csl-citation.json"} </w:instrText>
-      </w:r>
-      <w:r>
-        <w:rPr>
-          <w:rFonts w:ascii="Arial" w:hAnsi="Arial" w:cs="Arial"/>
-          <w:color w:val="1F2328"/>
-        </w:rPr>
-        <w:fldChar w:fldCharType="separate"/>
-      </w:r>
-      <w:r>
-        <w:rPr>
-          <w:rFonts w:ascii="Arial" w:hAnsi="Arial" w:cs="Arial"/>
-          <w:szCs w:val="24"/>
-        </w:rPr>
-        <w:t>(</w:t>
-      </w:r>
-      <w:proofErr w:type="spellStart"/>
-      <w:r>
-        <w:rPr>
-          <w:rFonts w:ascii="Arial" w:hAnsi="Arial" w:cs="Arial"/>
-          <w:szCs w:val="24"/>
-        </w:rPr>
-        <w:t>Božić</w:t>
-      </w:r>
-      <w:proofErr w:type="spellEnd"/>
-      <w:r>
-        <w:rPr>
-          <w:rFonts w:ascii="Arial" w:hAnsi="Arial" w:cs="Arial"/>
-          <w:szCs w:val="24"/>
-        </w:rPr>
-        <w:t>, 2023)</w:t>
-      </w:r>
-      <w:r>
-        <w:rPr>
-          <w:rFonts w:ascii="Arial" w:hAnsi="Arial" w:cs="Arial"/>
-          <w:color w:val="1F2328"/>
-        </w:rPr>
-        <w:fldChar w:fldCharType="end"/>
-      </w:r>
-    </w:p>
-    <w:p>
-      <w:pPr>
-        <w:ind w:left="720"/>
-        <w:rPr>
-          <w:rFonts w:ascii="Arial" w:hAnsi="Arial" w:cs="Arial"/>
-          <w:color w:val="1F2328"/>
-        </w:rPr>
-      </w:pPr>
-      <w:r>
-        <w:rPr>
-          <w:rFonts w:ascii="Arial" w:hAnsi="Arial" w:cs="Arial"/>
-          <w:b/>
-          <w:color w:val="1F2328"/>
-        </w:rPr>
-        <w:t>Perforce</w:t>
-      </w:r>
-      <w:r>
-        <w:rPr>
-          <w:rFonts w:ascii="Arial" w:hAnsi="Arial" w:cs="Arial"/>
-          <w:color w:val="1F2328"/>
-        </w:rPr>
-        <w:t>. Perforce is a centralized VCS that is widely used in the gaming and entertainment industries. It is known for its scalability and performance and has a rich command-line interface. Perforce can be integrated with many IDEs and text editors.</w:t>
-      </w:r>
-      <w:r>
-        <w:rPr>
-          <w:rFonts w:ascii="Arial" w:hAnsi="Arial" w:cs="Arial"/>
-          <w:color w:val="1F2328"/>
-        </w:rPr>
-        <w:t xml:space="preserve"> </w:t>
-      </w:r>
-      <w:r>
-        <w:rPr>
-          <w:rFonts w:ascii="Arial" w:hAnsi="Arial" w:cs="Arial"/>
-          <w:color w:val="1F2328"/>
-        </w:rPr>
-        <w:fldChar w:fldCharType="begin"/>
-      </w:r>
-      <w:r>
-        <w:rPr>
-          <w:rFonts w:ascii="Arial" w:hAnsi="Arial" w:cs="Arial"/>
-          <w:color w:val="1F2328"/>
-        </w:rPr>
-        <w:instrText xml:space="preserve"> ADDIN ZOTERO_ITEM CSL_CITATION {"citationID":"QS7UOYXC","properties":{"formattedCitation":"(Bo\\uc0\\u382{}i\\uc0\\u263{}, 2023)","plainCitation":"(Božić, 2023)","noteIndex":0},"citationItems":[{"id":41,"uris":["http://zotero.org/users/local/d1ZbIEaC/items/W52TCYPX"],"itemData":{"id":41,"type":"article-journal","DOI":"10.13140/RG.2.2.23777.17769","language":"en","note":"publisher: Unpublished","source":"DOI.org (Datacite)","title":"VERSION CONTROL SYSTEM IN AGILE PROGRAMMING","URL":"https://rgdoi.net/10.13140/RG.2.2.23777.17769","author":[{"family":"Božić","given":"Velibor"}],"accessed":{"date-parts":[["2024",6,3]]},"issued":{"date-parts":[["2023"]]}}}],"schema":"https://github.com/citation-style-language/schema/raw/master/csl-citation.json"} </w:instrText>
-      </w:r>
-      <w:r>
-        <w:rPr>
-          <w:rFonts w:ascii="Arial" w:hAnsi="Arial" w:cs="Arial"/>
-          <w:color w:val="1F2328"/>
-        </w:rPr>
-        <w:fldChar w:fldCharType="separate"/>
-      </w:r>
-      <w:r>
-        <w:rPr>
-          <w:rFonts w:ascii="Arial" w:hAnsi="Arial" w:cs="Arial"/>
-          <w:szCs w:val="24"/>
-        </w:rPr>
-        <w:t>(</w:t>
-      </w:r>
-      <w:proofErr w:type="spellStart"/>
-      <w:r>
-        <w:rPr>
-          <w:rFonts w:ascii="Arial" w:hAnsi="Arial" w:cs="Arial"/>
-          <w:szCs w:val="24"/>
-        </w:rPr>
-        <w:t>Božić</w:t>
-      </w:r>
-      <w:proofErr w:type="spellEnd"/>
-      <w:r>
-        <w:rPr>
-          <w:rFonts w:ascii="Arial" w:hAnsi="Arial" w:cs="Arial"/>
-          <w:szCs w:val="24"/>
-        </w:rPr>
-        <w:t>, 2023)</w:t>
-      </w:r>
-      <w:r>
-        <w:rPr>
-          <w:rFonts w:ascii="Arial" w:hAnsi="Arial" w:cs="Arial"/>
-          <w:color w:val="1F2328"/>
-        </w:rPr>
-        <w:fldChar w:fldCharType="end"/>
-      </w:r>
-    </w:p>
-    <w:p>
-      <w:pPr>
-        <w:ind w:left="720"/>
-        <w:rPr>
-          <w:rFonts w:ascii="Arial" w:hAnsi="Arial" w:cs="Arial"/>
-          <w:color w:val="1F2328"/>
-        </w:rPr>
-      </w:pPr>
-    </w:p>
-    <w:p>
-      <w:pPr>
-        <w:rPr>
-          <w:rFonts w:ascii="Arial" w:hAnsi="Arial" w:cs="Arial"/>
-          <w:b/>
-          <w:color w:val="1F2328"/>
-        </w:rPr>
-      </w:pPr>
-      <w:r>
-        <w:rPr>
-          <w:rFonts w:ascii="Arial" w:hAnsi="Arial" w:cs="Arial"/>
-          <w:b/>
-          <w:color w:val="1F2328"/>
-        </w:rPr>
-        <w:t>Discuss the role of a software project manager. What are some key responsibilities and challenges faced in managing software projects?</w:t>
-      </w:r>
-      <w:r>
-        <w:rPr>
-          <w:rFonts w:ascii="Arial" w:hAnsi="Arial" w:cs="Arial"/>
-          <w:b/>
-          <w:color w:val="1F2328"/>
-        </w:rPr>
-        <w:t xml:space="preserve"> </w:t>
-      </w:r>
-    </w:p>
-    <w:p>
-      <w:pPr>
-        <w:ind w:left="720"/>
-        <w:rPr>
-          <w:rFonts w:ascii="Arial" w:hAnsi="Arial" w:cs="Arial"/>
-          <w:color w:val="1F2328"/>
-        </w:rPr>
-      </w:pPr>
-      <w:r>
-        <w:rPr>
-          <w:rFonts w:ascii="Arial" w:hAnsi="Arial" w:cs="Arial"/>
-          <w:color w:val="1F2328"/>
-        </w:rPr>
-        <w:t>Project managers are responsible for planning, executing, monitoring, managing and completing projects. However, that is just the tip of the iceberg of project management.</w:t>
-      </w:r>
-      <w:r>
-        <w:rPr>
-          <w:rFonts w:ascii="Arial" w:hAnsi="Arial" w:cs="Arial"/>
-          <w:color w:val="1F2328"/>
-        </w:rPr>
-        <w:t xml:space="preserve"> </w:t>
-      </w:r>
-      <w:r>
-        <w:rPr>
-          <w:rFonts w:ascii="Arial" w:hAnsi="Arial" w:cs="Arial"/>
-          <w:color w:val="1F2328"/>
-        </w:rPr>
-        <w:fldChar w:fldCharType="begin"/>
-      </w:r>
-      <w:r>
-        <w:rPr>
-          <w:rFonts w:ascii="Arial" w:hAnsi="Arial" w:cs="Arial"/>
-          <w:color w:val="1F2328"/>
-        </w:rPr>
-        <w:instrText xml:space="preserve"> ADDIN ZOTERO_ITEM CSL_CITATION {"citationID":"QwfSH4S0","properties":{"formattedCitation":"(HEZAM, 2021)","plainCitation":"(HEZAM, 2021)","noteIndex":0},"citationItems":[{"id":45,"uris":["http://zotero.org/users/local/d1ZbIEaC/items/N4SGAUY8"],"itemData":{"id":45,"type":"article-journal","abstract":"The ability to deliver projects on schedule, budget, and alignment with business objectives is critical in determining the limit on highly competitive global business conditions. Project managers play a complex role, including organizational skills, analytical thinking, and interpersonal skills. Also, Software is a non-physical product. Software development is a new business distribution, and has little experience in creating software products. Most software products are designed to ﬁt the needs of the customers. Most importantly, basic technologies change and re-emerge more and more quickly so that the knowledge of one product can be applied to another. Such types of business and environmental issues increase the risk of software development, so it is important to properly manage software projects. The organization should deliver the highest quality product, keep costs below the customer budget and deliver the project as planned. Therefore, respectively, software project management is required to include user needs and budget and time constraints.","DOI":"10.6084/M9.FIGSHARE.14945535.V1","language":"en","license":"GPL 3.0+","note":"dimensions: 169591 Bytes\npublisher: figshare","page":"169591 Bytes","source":"DOI.org (Datacite)","title":"Software project management","author":[{"family":"HEZAM","given":"TAMEEM"}],"issued":{"date-parts":[["2021"]]}}}],"schema":"https://github.com/citation-style-language/schema/raw/master/csl-citation.json"} </w:instrText>
-      </w:r>
-      <w:r>
-        <w:rPr>
-          <w:rFonts w:ascii="Arial" w:hAnsi="Arial" w:cs="Arial"/>
-          <w:color w:val="1F2328"/>
-        </w:rPr>
-        <w:fldChar w:fldCharType="separate"/>
-      </w:r>
-      <w:r>
-        <w:rPr>
-          <w:rFonts w:ascii="Arial" w:hAnsi="Arial" w:cs="Arial"/>
-        </w:rPr>
-        <w:t>(HEZAM, 2021)</w:t>
-      </w:r>
-      <w:r>
-        <w:rPr>
-          <w:rFonts w:ascii="Arial" w:hAnsi="Arial" w:cs="Arial"/>
-          <w:color w:val="1F2328"/>
-        </w:rPr>
-        <w:fldChar w:fldCharType="end"/>
-      </w:r>
-    </w:p>
-    <w:p>
-      <w:pPr>
-        <w:ind w:left="720"/>
-        <w:rPr>
-          <w:rFonts w:ascii="Arial" w:hAnsi="Arial" w:cs="Arial"/>
-          <w:color w:val="1F2328"/>
-        </w:rPr>
-      </w:pPr>
-      <w:r>
-        <w:rPr>
-          <w:rFonts w:ascii="Arial" w:hAnsi="Arial" w:cs="Arial"/>
-          <w:color w:val="1F2328"/>
-        </w:rPr>
         <w:t xml:space="preserve">Here are some of the </w:t>
       </w:r>
       <w:r>
@@ -3621,7 +3522,6 @@
           <w:b/>
           <w:color w:val="1F2328"/>
         </w:rPr>
-        <w:lastRenderedPageBreak/>
         <w:t>Create a plan</w:t>
       </w:r>
       <w:r>
@@ -4349,21 +4249,7 @@
         <w:rPr>
           <w:rFonts w:ascii="Arial" w:hAnsi="Arial" w:cs="Arial"/>
         </w:rPr>
-        <w:t xml:space="preserve">(Canfora &amp; </w:t>
-      </w:r>
-      <w:proofErr w:type="spellStart"/>
-      <w:r>
-        <w:rPr>
-          <w:rFonts w:ascii="Arial" w:hAnsi="Arial" w:cs="Arial"/>
-        </w:rPr>
-        <w:t>Cimitile</w:t>
-      </w:r>
-      <w:proofErr w:type="spellEnd"/>
-      <w:r>
-        <w:rPr>
-          <w:rFonts w:ascii="Arial" w:hAnsi="Arial" w:cs="Arial"/>
-        </w:rPr>
-        <w:t>, 2001)</w:t>
+        <w:t>(Canfora &amp; Cimitile, 2001)</w:t>
       </w:r>
       <w:r>
         <w:rPr>
@@ -4423,21 +4309,7 @@
         <w:rPr>
           <w:rFonts w:ascii="Arial" w:hAnsi="Arial" w:cs="Arial"/>
         </w:rPr>
-        <w:t xml:space="preserve">(Canfora &amp; </w:t>
-      </w:r>
-      <w:proofErr w:type="spellStart"/>
-      <w:r>
-        <w:rPr>
-          <w:rFonts w:ascii="Arial" w:hAnsi="Arial" w:cs="Arial"/>
-        </w:rPr>
-        <w:t>Cimitile</w:t>
-      </w:r>
-      <w:proofErr w:type="spellEnd"/>
-      <w:r>
-        <w:rPr>
-          <w:rFonts w:ascii="Arial" w:hAnsi="Arial" w:cs="Arial"/>
-        </w:rPr>
-        <w:t>, 2001)</w:t>
+        <w:t>(Canfora &amp; Cimitile, 2001)</w:t>
       </w:r>
       <w:r>
         <w:rPr>
@@ -4639,21 +4511,7 @@
         <w:rPr>
           <w:rFonts w:ascii="Arial" w:hAnsi="Arial" w:cs="Arial"/>
         </w:rPr>
-        <w:t xml:space="preserve">(thalesgroup.com, </w:t>
-      </w:r>
-      <w:proofErr w:type="spellStart"/>
-      <w:r>
-        <w:rPr>
-          <w:rFonts w:ascii="Arial" w:hAnsi="Arial" w:cs="Arial"/>
-        </w:rPr>
-        <w:t>n.d.</w:t>
-      </w:r>
-      <w:proofErr w:type="spellEnd"/>
-      <w:r>
-        <w:rPr>
-          <w:rFonts w:ascii="Arial" w:hAnsi="Arial" w:cs="Arial"/>
-        </w:rPr>
-        <w:t>)</w:t>
+        <w:t>(thalesgroup.com, n.d.)</w:t>
       </w:r>
       <w:r>
         <w:rPr>
@@ -5335,31 +5193,69 @@
           <w:i/>
           <w:iCs/>
         </w:rPr>
-        <w:t xml:space="preserve">International Journal </w:t>
-      </w:r>
-      <w:proofErr w:type="gramStart"/>
+        <w:t>International Journal For Multidisciplinary Research</w:t>
+      </w:r>
+      <w:r>
+        <w:rPr>
+          <w:rFonts w:ascii="Calibri" w:hAnsi="Calibri" w:cs="Calibri"/>
+        </w:rPr>
+        <w:t xml:space="preserve">, </w:t>
+      </w:r>
       <w:r>
         <w:rPr>
           <w:rFonts w:ascii="Calibri" w:hAnsi="Calibri" w:cs="Calibri"/>
           <w:i/>
           <w:iCs/>
         </w:rPr>
-        <w:t>For</w:t>
-      </w:r>
-      <w:proofErr w:type="gramEnd"/>
+        <w:t>5</w:t>
+      </w:r>
+      <w:r>
+        <w:rPr>
+          <w:rFonts w:ascii="Calibri" w:hAnsi="Calibri" w:cs="Calibri"/>
+        </w:rPr>
+        <w:t>(5), 6223. https://doi.org/10.36948/ijfmr.2023.v05i05.6223</w:t>
+      </w:r>
+    </w:p>
+    <w:p>
+      <w:pPr>
+        <w:pStyle w:val="Bibliography"/>
+        <w:rPr>
+          <w:rFonts w:ascii="Calibri" w:hAnsi="Calibri" w:cs="Calibri"/>
+        </w:rPr>
+      </w:pPr>
+      <w:r>
+        <w:rPr>
+          <w:rFonts w:ascii="Calibri" w:hAnsi="Calibri" w:cs="Calibri"/>
+        </w:rPr>
+        <w:t xml:space="preserve">Božić, V. (2023). </w:t>
+      </w:r>
       <w:r>
         <w:rPr>
           <w:rFonts w:ascii="Calibri" w:hAnsi="Calibri" w:cs="Calibri"/>
           <w:i/>
           <w:iCs/>
         </w:rPr>
-        <w:t xml:space="preserve"> Multidisciplinary Research</w:t>
-      </w:r>
-      <w:r>
-        <w:rPr>
-          <w:rFonts w:ascii="Calibri" w:hAnsi="Calibri" w:cs="Calibri"/>
-        </w:rPr>
-        <w:t xml:space="preserve">, </w:t>
+        <w:t>VERSION CONTROL SYSTEM IN AGILE PROGRAMMING</w:t>
+      </w:r>
+      <w:r>
+        <w:rPr>
+          <w:rFonts w:ascii="Calibri" w:hAnsi="Calibri" w:cs="Calibri"/>
+        </w:rPr>
+        <w:t>. https://doi.org/10.13140/RG.2.2.23777.17769</w:t>
+      </w:r>
+    </w:p>
+    <w:p>
+      <w:pPr>
+        <w:pStyle w:val="Bibliography"/>
+        <w:rPr>
+          <w:rFonts w:ascii="Calibri" w:hAnsi="Calibri" w:cs="Calibri"/>
+        </w:rPr>
+      </w:pPr>
+      <w:r>
+        <w:rPr>
+          <w:rFonts w:ascii="Calibri" w:hAnsi="Calibri" w:cs="Calibri"/>
+        </w:rPr>
+        <w:t xml:space="preserve">Canfora, G., &amp; Cimitile, A. (2001). </w:t>
       </w:r>
       <w:r>
         <w:rPr>
@@ -5367,13 +5263,13 @@
           <w:i/>
           <w:iCs/>
         </w:rPr>
-        <w:t>5</w:t>
-      </w:r>
-      <w:r>
-        <w:rPr>
-          <w:rFonts w:ascii="Calibri" w:hAnsi="Calibri" w:cs="Calibri"/>
-        </w:rPr>
-        <w:t>(5), 6223. https://doi.org/10.36948/ijfmr.2023.v05i05.6223</w:t>
+        <w:t>SOFTWARE MAINTENANCE</w:t>
+      </w:r>
+      <w:r>
+        <w:rPr>
+          <w:rFonts w:ascii="Calibri" w:hAnsi="Calibri" w:cs="Calibri"/>
+        </w:rPr>
+        <w:t xml:space="preserve"> (pp. 91–120). https://doi.org/10.1142/9789812389718_0005</w:t>
       </w:r>
     </w:p>
     <w:p>
@@ -5383,19 +5279,11 @@
           <w:rFonts w:ascii="Calibri" w:hAnsi="Calibri" w:cs="Calibri"/>
         </w:rPr>
       </w:pPr>
-      <w:proofErr w:type="spellStart"/>
-      <w:r>
-        <w:rPr>
-          <w:rFonts w:ascii="Calibri" w:hAnsi="Calibri" w:cs="Calibri"/>
-        </w:rPr>
-        <w:t>Božić</w:t>
-      </w:r>
-      <w:proofErr w:type="spellEnd"/>
-      <w:r>
-        <w:rPr>
-          <w:rFonts w:ascii="Calibri" w:hAnsi="Calibri" w:cs="Calibri"/>
-        </w:rPr>
-        <w:t xml:space="preserve">, V. (2023). </w:t>
+      <w:r>
+        <w:rPr>
+          <w:rFonts w:ascii="Calibri" w:hAnsi="Calibri" w:cs="Calibri"/>
+        </w:rPr>
+        <w:t xml:space="preserve">Casteren, W. V. (2017). </w:t>
       </w:r>
       <w:r>
         <w:rPr>
@@ -5403,13 +5291,13 @@
           <w:i/>
           <w:iCs/>
         </w:rPr>
-        <w:t>VERSION CONTROL SYSTEM IN AGILE PROGRAMMING</w:t>
-      </w:r>
-      <w:r>
-        <w:rPr>
-          <w:rFonts w:ascii="Calibri" w:hAnsi="Calibri" w:cs="Calibri"/>
-        </w:rPr>
-        <w:t>. https://doi.org/10.13140/RG.2.2.23777.17769</w:t>
+        <w:t>The Waterfall Model and the Agile Methodologies: A comparison by project characteristics</w:t>
+      </w:r>
+      <w:r>
+        <w:rPr>
+          <w:rFonts w:ascii="Calibri" w:hAnsi="Calibri" w:cs="Calibri"/>
+        </w:rPr>
+        <w:t>. https://doi.org/10.13140/RG.2.2.36825.72805</w:t>
       </w:r>
     </w:p>
     <w:p>
@@ -5423,21 +5311,7 @@
         <w:rPr>
           <w:rFonts w:ascii="Calibri" w:hAnsi="Calibri" w:cs="Calibri"/>
         </w:rPr>
-        <w:t xml:space="preserve">Canfora, G., &amp; </w:t>
-      </w:r>
-      <w:proofErr w:type="spellStart"/>
-      <w:r>
-        <w:rPr>
-          <w:rFonts w:ascii="Calibri" w:hAnsi="Calibri" w:cs="Calibri"/>
-        </w:rPr>
-        <w:t>Cimitile</w:t>
-      </w:r>
-      <w:proofErr w:type="spellEnd"/>
-      <w:r>
-        <w:rPr>
-          <w:rFonts w:ascii="Calibri" w:hAnsi="Calibri" w:cs="Calibri"/>
-        </w:rPr>
-        <w:t xml:space="preserve">, A. (2001). </w:t>
+        <w:t xml:space="preserve">Chakraborty, A., Baowaly, M. K., Arefin, A., &amp; Bahar, A. N. (2012). </w:t>
       </w:r>
       <w:r>
         <w:rPr>
@@ -5445,35 +5319,13 @@
           <w:i/>
           <w:iCs/>
         </w:rPr>
-        <w:t>SOFTWARE MAINTENANCE</w:t>
-      </w:r>
-      <w:r>
-        <w:rPr>
-          <w:rFonts w:ascii="Calibri" w:hAnsi="Calibri" w:cs="Calibri"/>
-        </w:rPr>
-        <w:t xml:space="preserve"> (pp. 91–120). https://doi.org/10.1142/9789812389718_0005</w:t>
-      </w:r>
-    </w:p>
-    <w:p>
-      <w:pPr>
-        <w:pStyle w:val="Bibliography"/>
-        <w:rPr>
-          <w:rFonts w:ascii="Calibri" w:hAnsi="Calibri" w:cs="Calibri"/>
-        </w:rPr>
-      </w:pPr>
-      <w:proofErr w:type="spellStart"/>
-      <w:r>
-        <w:rPr>
-          <w:rFonts w:ascii="Calibri" w:hAnsi="Calibri" w:cs="Calibri"/>
-        </w:rPr>
-        <w:t>Casteren</w:t>
-      </w:r>
-      <w:proofErr w:type="spellEnd"/>
-      <w:r>
-        <w:rPr>
-          <w:rFonts w:ascii="Calibri" w:hAnsi="Calibri" w:cs="Calibri"/>
-        </w:rPr>
-        <w:t xml:space="preserve">, W. V. (2017). </w:t>
+        <w:t>The Role of Requirement Engineering in Software Development Life Cycle</w:t>
+      </w:r>
+      <w:r>
+        <w:rPr>
+          <w:rFonts w:ascii="Calibri" w:hAnsi="Calibri" w:cs="Calibri"/>
+        </w:rPr>
+        <w:t xml:space="preserve">. </w:t>
       </w:r>
       <w:r>
         <w:rPr>
@@ -5481,13 +5333,13 @@
           <w:i/>
           <w:iCs/>
         </w:rPr>
-        <w:t>The Waterfall Model and the Agile Methodologies: A comparison by project characteristics</w:t>
-      </w:r>
-      <w:r>
-        <w:rPr>
-          <w:rFonts w:ascii="Calibri" w:hAnsi="Calibri" w:cs="Calibri"/>
-        </w:rPr>
-        <w:t>. https://doi.org/10.13140/RG.2.2.36825.72805</w:t>
+        <w:t>3</w:t>
+      </w:r>
+      <w:r>
+        <w:rPr>
+          <w:rFonts w:ascii="Calibri" w:hAnsi="Calibri" w:cs="Calibri"/>
+        </w:rPr>
+        <w:t>(5).</w:t>
       </w:r>
     </w:p>
     <w:p>
@@ -5501,49 +5353,7 @@
         <w:rPr>
           <w:rFonts w:ascii="Calibri" w:hAnsi="Calibri" w:cs="Calibri"/>
         </w:rPr>
-        <w:t xml:space="preserve">Chakraborty, A., </w:t>
-      </w:r>
-      <w:proofErr w:type="spellStart"/>
-      <w:r>
-        <w:rPr>
-          <w:rFonts w:ascii="Calibri" w:hAnsi="Calibri" w:cs="Calibri"/>
-        </w:rPr>
-        <w:t>Baowaly</w:t>
-      </w:r>
-      <w:proofErr w:type="spellEnd"/>
-      <w:r>
-        <w:rPr>
-          <w:rFonts w:ascii="Calibri" w:hAnsi="Calibri" w:cs="Calibri"/>
-        </w:rPr>
-        <w:t xml:space="preserve">, M. K., </w:t>
-      </w:r>
-      <w:proofErr w:type="spellStart"/>
-      <w:r>
-        <w:rPr>
-          <w:rFonts w:ascii="Calibri" w:hAnsi="Calibri" w:cs="Calibri"/>
-        </w:rPr>
-        <w:t>Arefin</w:t>
-      </w:r>
-      <w:proofErr w:type="spellEnd"/>
-      <w:r>
-        <w:rPr>
-          <w:rFonts w:ascii="Calibri" w:hAnsi="Calibri" w:cs="Calibri"/>
-        </w:rPr>
-        <w:t xml:space="preserve">, A., &amp; </w:t>
-      </w:r>
-      <w:proofErr w:type="spellStart"/>
-      <w:r>
-        <w:rPr>
-          <w:rFonts w:ascii="Calibri" w:hAnsi="Calibri" w:cs="Calibri"/>
-        </w:rPr>
-        <w:t>Bahar</w:t>
-      </w:r>
-      <w:proofErr w:type="spellEnd"/>
-      <w:r>
-        <w:rPr>
-          <w:rFonts w:ascii="Calibri" w:hAnsi="Calibri" w:cs="Calibri"/>
-        </w:rPr>
-        <w:t xml:space="preserve">, A. N. (2012). </w:t>
+        <w:t xml:space="preserve">Dzerzhinskiy, F., &amp; Raykov, L. D. (n.d.). </w:t>
       </w:r>
       <w:r>
         <w:rPr>
@@ -5551,13 +5361,21 @@
           <w:i/>
           <w:iCs/>
         </w:rPr>
-        <w:t>The Role of Requirement Engineering in Software Development Life Cycle</w:t>
-      </w:r>
-      <w:r>
-        <w:rPr>
-          <w:rFonts w:ascii="Calibri" w:hAnsi="Calibri" w:cs="Calibri"/>
-        </w:rPr>
-        <w:t xml:space="preserve">. </w:t>
+        <w:t>What Is Software Engineering?</w:t>
+      </w:r>
+    </w:p>
+    <w:p>
+      <w:pPr>
+        <w:pStyle w:val="Bibliography"/>
+        <w:rPr>
+          <w:rFonts w:ascii="Calibri" w:hAnsi="Calibri" w:cs="Calibri"/>
+        </w:rPr>
+      </w:pPr>
+      <w:r>
+        <w:rPr>
+          <w:rFonts w:ascii="Calibri" w:hAnsi="Calibri" w:cs="Calibri"/>
+        </w:rPr>
+        <w:t xml:space="preserve">Freeman, J. (2022, June 2). Comparison Between Agile VS Waterfall. </w:t>
       </w:r>
       <w:r>
         <w:rPr>
@@ -5565,13 +5383,13 @@
           <w:i/>
           <w:iCs/>
         </w:rPr>
-        <w:t>3</w:t>
-      </w:r>
-      <w:r>
-        <w:rPr>
-          <w:rFonts w:ascii="Calibri" w:hAnsi="Calibri" w:cs="Calibri"/>
-        </w:rPr>
-        <w:t>(5).</w:t>
+        <w:t>Agile VS Waterfall: A Complete Comparison</w:t>
+      </w:r>
+      <w:r>
+        <w:rPr>
+          <w:rFonts w:ascii="Calibri" w:hAnsi="Calibri" w:cs="Calibri"/>
+        </w:rPr>
+        <w:t>. https://www.edrawsoft.com/agile-vs-waterfall.html</w:t>
       </w:r>
     </w:p>
     <w:p>
@@ -5581,47 +5399,12 @@
           <w:rFonts w:ascii="Calibri" w:hAnsi="Calibri" w:cs="Calibri"/>
         </w:rPr>
       </w:pPr>
-      <w:proofErr w:type="spellStart"/>
-      <w:r>
-        <w:rPr>
-          <w:rFonts w:ascii="Calibri" w:hAnsi="Calibri" w:cs="Calibri"/>
-        </w:rPr>
-        <w:t>Dzerzhinskiy</w:t>
-      </w:r>
-      <w:proofErr w:type="spellEnd"/>
-      <w:r>
-        <w:rPr>
-          <w:rFonts w:ascii="Calibri" w:hAnsi="Calibri" w:cs="Calibri"/>
-        </w:rPr>
-        <w:t xml:space="preserve">, F., &amp; </w:t>
-      </w:r>
-      <w:proofErr w:type="spellStart"/>
-      <w:r>
-        <w:rPr>
-          <w:rFonts w:ascii="Calibri" w:hAnsi="Calibri" w:cs="Calibri"/>
-        </w:rPr>
-        <w:t>Raykov</w:t>
-      </w:r>
-      <w:proofErr w:type="spellEnd"/>
-      <w:r>
-        <w:rPr>
-          <w:rFonts w:ascii="Calibri" w:hAnsi="Calibri" w:cs="Calibri"/>
-        </w:rPr>
-        <w:t>, L. D. (</w:t>
-      </w:r>
-      <w:proofErr w:type="spellStart"/>
-      <w:r>
-        <w:rPr>
-          <w:rFonts w:ascii="Calibri" w:hAnsi="Calibri" w:cs="Calibri"/>
-        </w:rPr>
-        <w:t>n.d.</w:t>
-      </w:r>
-      <w:proofErr w:type="spellEnd"/>
-      <w:r>
-        <w:rPr>
-          <w:rFonts w:ascii="Calibri" w:hAnsi="Calibri" w:cs="Calibri"/>
-        </w:rPr>
-        <w:t xml:space="preserve">). </w:t>
+      <w:r>
+        <w:rPr>
+          <w:rFonts w:ascii="Calibri" w:hAnsi="Calibri" w:cs="Calibri"/>
+        </w:rPr>
+        <w:lastRenderedPageBreak/>
+        <w:t xml:space="preserve">HEZAM, T. (2021). </w:t>
       </w:r>
       <w:r>
         <w:rPr>
@@ -5629,7 +5412,13 @@
           <w:i/>
           <w:iCs/>
         </w:rPr>
-        <w:t>What Is Software Engineering?</w:t>
+        <w:t>Software project management</w:t>
+      </w:r>
+      <w:r>
+        <w:rPr>
+          <w:rFonts w:ascii="Calibri" w:hAnsi="Calibri" w:cs="Calibri"/>
+        </w:rPr>
+        <w:t>. 169591 Bytes. https://doi.org/10.6084/M9.FIGSHARE.14945535.V1</w:t>
       </w:r>
     </w:p>
     <w:p>
@@ -5639,54 +5428,19 @@
           <w:rFonts w:ascii="Calibri" w:hAnsi="Calibri" w:cs="Calibri"/>
         </w:rPr>
       </w:pPr>
-      <w:r>
-        <w:rPr>
-          <w:rFonts w:ascii="Calibri" w:hAnsi="Calibri" w:cs="Calibri"/>
-        </w:rPr>
-        <w:t xml:space="preserve">Freeman, J. (2022, June 2). Comparison </w:t>
-      </w:r>
-      <w:proofErr w:type="gramStart"/>
-      <w:r>
-        <w:rPr>
-          <w:rFonts w:ascii="Calibri" w:hAnsi="Calibri" w:cs="Calibri"/>
-        </w:rPr>
-        <w:t>Between</w:t>
-      </w:r>
-      <w:proofErr w:type="gramEnd"/>
-      <w:r>
-        <w:rPr>
-          <w:rFonts w:ascii="Calibri" w:hAnsi="Calibri" w:cs="Calibri"/>
-        </w:rPr>
-        <w:t xml:space="preserve"> Agile VS Waterfall. </w:t>
-      </w:r>
       <w:r>
         <w:rPr>
           <w:rFonts w:ascii="Calibri" w:hAnsi="Calibri" w:cs="Calibri"/>
           <w:i/>
           <w:iCs/>
         </w:rPr>
-        <w:t>Agile VS Waterfall: A Complete Comparison</w:t>
-      </w:r>
-      <w:r>
-        <w:rPr>
-          <w:rFonts w:ascii="Calibri" w:hAnsi="Calibri" w:cs="Calibri"/>
-        </w:rPr>
-        <w:t>. https://www.edrawsoft.com/agile-vs-waterfall.html</w:t>
-      </w:r>
-    </w:p>
-    <w:p>
-      <w:pPr>
-        <w:pStyle w:val="Bibliography"/>
-        <w:rPr>
-          <w:rFonts w:ascii="Calibri" w:hAnsi="Calibri" w:cs="Calibri"/>
-        </w:rPr>
-      </w:pPr>
-      <w:r>
-        <w:rPr>
-          <w:rFonts w:ascii="Calibri" w:hAnsi="Calibri" w:cs="Calibri"/>
-        </w:rPr>
-        <w:lastRenderedPageBreak/>
-        <w:t xml:space="preserve">HEZAM, T. (2021). </w:t>
+        <w:t>IJSRD - International Journal for Scientific Research &amp; Development| Vol. 6, Issue 12, 2019 | ISSN (online): 2321-0613</w:t>
+      </w:r>
+      <w:r>
+        <w:rPr>
+          <w:rFonts w:ascii="Calibri" w:hAnsi="Calibri" w:cs="Calibri"/>
+        </w:rPr>
+        <w:t xml:space="preserve">. (n.d.). </w:t>
       </w:r>
       <w:r>
         <w:rPr>
@@ -5694,13 +5448,13 @@
           <w:i/>
           <w:iCs/>
         </w:rPr>
-        <w:t>Software project management</w:t>
-      </w:r>
-      <w:r>
-        <w:rPr>
-          <w:rFonts w:ascii="Calibri" w:hAnsi="Calibri" w:cs="Calibri"/>
-        </w:rPr>
-        <w:t>. 169591 Bytes. https://doi.org/10.6084/M9.FIGSHARE.14945535.V1</w:t>
+        <w:t>6</w:t>
+      </w:r>
+      <w:r>
+        <w:rPr>
+          <w:rFonts w:ascii="Calibri" w:hAnsi="Calibri" w:cs="Calibri"/>
+        </w:rPr>
+        <w:t>(12).</w:t>
       </w:r>
     </w:p>
     <w:p>
@@ -5710,33 +5464,39 @@
           <w:rFonts w:ascii="Calibri" w:hAnsi="Calibri" w:cs="Calibri"/>
         </w:rPr>
       </w:pPr>
+      <w:r>
+        <w:rPr>
+          <w:rFonts w:ascii="Calibri" w:hAnsi="Calibri" w:cs="Calibri"/>
+        </w:rPr>
+        <w:t xml:space="preserve">Iqbal, T. (2017). </w:t>
+      </w:r>
       <w:r>
         <w:rPr>
           <w:rFonts w:ascii="Calibri" w:hAnsi="Calibri" w:cs="Calibri"/>
           <w:i/>
           <w:iCs/>
         </w:rPr>
-        <w:t>IJSRD - International Journal for Scientific Research &amp; Development| Vol. 6, Issue 12, 2019 | ISSN (online): 2321-0613</w:t>
-      </w:r>
-      <w:r>
-        <w:rPr>
-          <w:rFonts w:ascii="Calibri" w:hAnsi="Calibri" w:cs="Calibri"/>
-        </w:rPr>
-        <w:t>. (</w:t>
-      </w:r>
-      <w:proofErr w:type="spellStart"/>
-      <w:r>
-        <w:rPr>
-          <w:rFonts w:ascii="Calibri" w:hAnsi="Calibri" w:cs="Calibri"/>
-        </w:rPr>
-        <w:t>n.d.</w:t>
-      </w:r>
-      <w:proofErr w:type="spellEnd"/>
-      <w:r>
-        <w:rPr>
-          <w:rFonts w:ascii="Calibri" w:hAnsi="Calibri" w:cs="Calibri"/>
-        </w:rPr>
-        <w:t xml:space="preserve">). </w:t>
+        <w:t>Software Testing</w:t>
+      </w:r>
+      <w:r>
+        <w:rPr>
+          <w:rFonts w:ascii="Calibri" w:hAnsi="Calibri" w:cs="Calibri"/>
+        </w:rPr>
+        <w:t>. Unpublished. https://doi.org/10.13140/RG.2.2.18247.60323</w:t>
+      </w:r>
+    </w:p>
+    <w:p>
+      <w:pPr>
+        <w:pStyle w:val="Bibliography"/>
+        <w:rPr>
+          <w:rFonts w:ascii="Calibri" w:hAnsi="Calibri" w:cs="Calibri"/>
+        </w:rPr>
+      </w:pPr>
+      <w:r>
+        <w:rPr>
+          <w:rFonts w:ascii="Calibri" w:hAnsi="Calibri" w:cs="Calibri"/>
+        </w:rPr>
+        <w:t xml:space="preserve">Mall, R. (2015). </w:t>
       </w:r>
       <w:r>
         <w:rPr>
@@ -5744,13 +5504,13 @@
           <w:i/>
           <w:iCs/>
         </w:rPr>
-        <w:t>6</w:t>
-      </w:r>
-      <w:r>
-        <w:rPr>
-          <w:rFonts w:ascii="Calibri" w:hAnsi="Calibri" w:cs="Calibri"/>
-        </w:rPr>
-        <w:t>(12).</w:t>
+        <w:t>Fundamentals of software engineering</w:t>
+      </w:r>
+      <w:r>
+        <w:rPr>
+          <w:rFonts w:ascii="Calibri" w:hAnsi="Calibri" w:cs="Calibri"/>
+        </w:rPr>
+        <w:t xml:space="preserve"> (Fourth edition, eastern economy edition). PHI Learning Private Limited.</w:t>
       </w:r>
     </w:p>
     <w:p>
@@ -5764,7 +5524,7 @@
         <w:rPr>
           <w:rFonts w:ascii="Calibri" w:hAnsi="Calibri" w:cs="Calibri"/>
         </w:rPr>
-        <w:t xml:space="preserve">Iqbal, T. (2017). </w:t>
+        <w:t xml:space="preserve">Nuseibeh, B., &amp; Easterbrook, S. (2000). Requirements engineering: A roadmap. </w:t>
       </w:r>
       <w:r>
         <w:rPr>
@@ -5772,13 +5532,13 @@
           <w:i/>
           <w:iCs/>
         </w:rPr>
-        <w:t>Software Testing</w:t>
-      </w:r>
-      <w:r>
-        <w:rPr>
-          <w:rFonts w:ascii="Calibri" w:hAnsi="Calibri" w:cs="Calibri"/>
-        </w:rPr>
-        <w:t>. Unpublished. https://doi.org/10.13140/RG.2.2.18247.60323</w:t>
+        <w:t>Proceedings of the Conference on The Future of Software Engineering</w:t>
+      </w:r>
+      <w:r>
+        <w:rPr>
+          <w:rFonts w:ascii="Calibri" w:hAnsi="Calibri" w:cs="Calibri"/>
+        </w:rPr>
+        <w:t>, 35–46. https://doi.org/10.1145/336512.336523</w:t>
       </w:r>
     </w:p>
     <w:p>
@@ -5792,7 +5552,7 @@
         <w:rPr>
           <w:rFonts w:ascii="Calibri" w:hAnsi="Calibri" w:cs="Calibri"/>
         </w:rPr>
-        <w:t xml:space="preserve">Mall, R. (2015). </w:t>
+        <w:t xml:space="preserve">selleo.com. (2024, April 24). How Does Modular Software Architecture Improve Scalability? </w:t>
       </w:r>
       <w:r>
         <w:rPr>
@@ -5800,13 +5560,13 @@
           <w:i/>
           <w:iCs/>
         </w:rPr>
-        <w:t>Fundamentals of software engineering</w:t>
-      </w:r>
-      <w:r>
-        <w:rPr>
-          <w:rFonts w:ascii="Calibri" w:hAnsi="Calibri" w:cs="Calibri"/>
-        </w:rPr>
-        <w:t xml:space="preserve"> (Fourth edition, eastern economy edition). PHI Learning Private Limited.</w:t>
+        <w:t>How Does Modular Software Architecture Improve Scalability?</w:t>
+      </w:r>
+      <w:r>
+        <w:rPr>
+          <w:rFonts w:ascii="Calibri" w:hAnsi="Calibri" w:cs="Calibri"/>
+        </w:rPr>
+        <w:t xml:space="preserve"> https://selleo.com/blog/how-does-modular-software-architecture-improve-scalability</w:t>
       </w:r>
     </w:p>
     <w:p>
@@ -5816,19 +5576,11 @@
           <w:rFonts w:ascii="Calibri" w:hAnsi="Calibri" w:cs="Calibri"/>
         </w:rPr>
       </w:pPr>
-      <w:proofErr w:type="spellStart"/>
-      <w:r>
-        <w:rPr>
-          <w:rFonts w:ascii="Calibri" w:hAnsi="Calibri" w:cs="Calibri"/>
-        </w:rPr>
-        <w:t>Nuseibeh</w:t>
-      </w:r>
-      <w:proofErr w:type="spellEnd"/>
-      <w:r>
-        <w:rPr>
-          <w:rFonts w:ascii="Calibri" w:hAnsi="Calibri" w:cs="Calibri"/>
-        </w:rPr>
-        <w:t xml:space="preserve">, B., &amp; Easterbrook, S. (2000). Requirements engineering: A roadmap. </w:t>
+      <w:r>
+        <w:rPr>
+          <w:rFonts w:ascii="Calibri" w:hAnsi="Calibri" w:cs="Calibri"/>
+        </w:rPr>
+        <w:t xml:space="preserve">Swanlund, S., Wilson, V., Kapoor, V., Gabbard, M., &amp; Srinath, C. (2024). Software Development Life Cycle. </w:t>
       </w:r>
       <w:r>
         <w:rPr>
@@ -5836,31 +5588,55 @@
           <w:i/>
           <w:iCs/>
         </w:rPr>
-        <w:t xml:space="preserve">Proceedings of the Conference on </w:t>
-      </w:r>
-      <w:proofErr w:type="gramStart"/>
+        <w:t>Journal of the Society for Clinical Data Management</w:t>
+      </w:r>
+      <w:r>
+        <w:rPr>
+          <w:rFonts w:ascii="Calibri" w:hAnsi="Calibri" w:cs="Calibri"/>
+        </w:rPr>
+        <w:t xml:space="preserve">, </w:t>
+      </w:r>
       <w:r>
         <w:rPr>
           <w:rFonts w:ascii="Calibri" w:hAnsi="Calibri" w:cs="Calibri"/>
           <w:i/>
           <w:iCs/>
         </w:rPr>
-        <w:t>The</w:t>
-      </w:r>
-      <w:proofErr w:type="gramEnd"/>
+        <w:t>4</w:t>
+      </w:r>
+      <w:r>
+        <w:rPr>
+          <w:rFonts w:ascii="Calibri" w:hAnsi="Calibri" w:cs="Calibri"/>
+        </w:rPr>
+        <w:t>(1). https://doi.org/10.47912/jscdm.343</w:t>
+      </w:r>
+    </w:p>
+    <w:p>
+      <w:pPr>
+        <w:pStyle w:val="Bibliography"/>
+        <w:rPr>
+          <w:rFonts w:ascii="Calibri" w:hAnsi="Calibri" w:cs="Calibri"/>
+        </w:rPr>
+      </w:pPr>
+      <w:r>
+        <w:rPr>
+          <w:rFonts w:ascii="Calibri" w:hAnsi="Calibri" w:cs="Calibri"/>
+        </w:rPr>
+        <w:t xml:space="preserve">Team, S. (n.d.). Software Design Principles [Blog]. </w:t>
+      </w:r>
       <w:r>
         <w:rPr>
           <w:rFonts w:ascii="Calibri" w:hAnsi="Calibri" w:cs="Calibri"/>
           <w:i/>
           <w:iCs/>
         </w:rPr>
-        <w:t xml:space="preserve"> Future of Software Engineering</w:t>
-      </w:r>
-      <w:r>
-        <w:rPr>
-          <w:rFonts w:ascii="Calibri" w:hAnsi="Calibri" w:cs="Calibri"/>
-        </w:rPr>
-        <w:t>, 35–46. https://doi.org/10.1145/336512.336523</w:t>
+        <w:t>6 Software Design Principles Used by Successful Engineers</w:t>
+      </w:r>
+      <w:r>
+        <w:rPr>
+          <w:rFonts w:ascii="Calibri" w:hAnsi="Calibri" w:cs="Calibri"/>
+        </w:rPr>
+        <w:t>. Retrieved June 2, 2024, from https://swimm.io/learn/system-design/6-software-design-principles-used-by-successful-engineers#:~:text=Software%20design%20principles%20are%20general,maintainable%2C%20scalable%2C%20and%20efficient.</w:t>
       </w:r>
     </w:p>
     <w:p>
@@ -5874,7 +5650,7 @@
         <w:rPr>
           <w:rFonts w:ascii="Calibri" w:hAnsi="Calibri" w:cs="Calibri"/>
         </w:rPr>
-        <w:t xml:space="preserve">selleo.com. (2024, April 24). How Does Modular Software Architecture Improve Scalability? </w:t>
+        <w:t xml:space="preserve">Thakkar, M. (2024, January 9). Challenges of Software Development [Blog]. </w:t>
       </w:r>
       <w:r>
         <w:rPr>
@@ -5882,13 +5658,13 @@
           <w:i/>
           <w:iCs/>
         </w:rPr>
-        <w:t>How Does Modular Software Architecture Improve Scalability?</w:t>
-      </w:r>
-      <w:r>
-        <w:rPr>
-          <w:rFonts w:ascii="Calibri" w:hAnsi="Calibri" w:cs="Calibri"/>
-        </w:rPr>
-        <w:t xml:space="preserve"> https://selleo.com/blog/how-does-modular-software-architecture-improve-scalability</w:t>
+        <w:t>10 Software Development Challenges Every Developer Faces</w:t>
+      </w:r>
+      <w:r>
+        <w:rPr>
+          <w:rFonts w:ascii="Calibri" w:hAnsi="Calibri" w:cs="Calibri"/>
+        </w:rPr>
+        <w:t>. https://synoptek.com/insights/it-blogs/10-challenges-every-software-product-developer-faces/</w:t>
       </w:r>
     </w:p>
     <w:p>
@@ -5898,47 +5674,12 @@
           <w:rFonts w:ascii="Calibri" w:hAnsi="Calibri" w:cs="Calibri"/>
         </w:rPr>
       </w:pPr>
-      <w:proofErr w:type="spellStart"/>
-      <w:r>
-        <w:rPr>
-          <w:rFonts w:ascii="Calibri" w:hAnsi="Calibri" w:cs="Calibri"/>
-        </w:rPr>
-        <w:t>Swanlund</w:t>
-      </w:r>
-      <w:proofErr w:type="spellEnd"/>
-      <w:r>
-        <w:rPr>
-          <w:rFonts w:ascii="Calibri" w:hAnsi="Calibri" w:cs="Calibri"/>
-        </w:rPr>
-        <w:t xml:space="preserve">, S., Wilson, V., Kapoor, V., </w:t>
-      </w:r>
-      <w:proofErr w:type="spellStart"/>
-      <w:r>
-        <w:rPr>
-          <w:rFonts w:ascii="Calibri" w:hAnsi="Calibri" w:cs="Calibri"/>
-        </w:rPr>
-        <w:t>Gabbard</w:t>
-      </w:r>
-      <w:proofErr w:type="spellEnd"/>
-      <w:r>
-        <w:rPr>
-          <w:rFonts w:ascii="Calibri" w:hAnsi="Calibri" w:cs="Calibri"/>
-        </w:rPr>
-        <w:t xml:space="preserve">, M., &amp; </w:t>
-      </w:r>
-      <w:proofErr w:type="spellStart"/>
-      <w:r>
-        <w:rPr>
-          <w:rFonts w:ascii="Calibri" w:hAnsi="Calibri" w:cs="Calibri"/>
-        </w:rPr>
-        <w:t>Srinath</w:t>
-      </w:r>
-      <w:proofErr w:type="spellEnd"/>
-      <w:r>
-        <w:rPr>
-          <w:rFonts w:ascii="Calibri" w:hAnsi="Calibri" w:cs="Calibri"/>
-        </w:rPr>
-        <w:t xml:space="preserve">, C. (2024). Software Development Life Cycle. </w:t>
+      <w:r>
+        <w:rPr>
+          <w:rFonts w:ascii="Calibri" w:hAnsi="Calibri" w:cs="Calibri"/>
+        </w:rPr>
+        <w:lastRenderedPageBreak/>
+        <w:t xml:space="preserve">thalesgroup.com. (n.d.). </w:t>
       </w:r>
       <w:r>
         <w:rPr>
@@ -5946,13 +5687,27 @@
           <w:i/>
           <w:iCs/>
         </w:rPr>
-        <w:t>Journal of the Society for Clinical Data Management</w:t>
-      </w:r>
-      <w:r>
-        <w:rPr>
-          <w:rFonts w:ascii="Calibri" w:hAnsi="Calibri" w:cs="Calibri"/>
-        </w:rPr>
-        <w:t xml:space="preserve">, </w:t>
+        <w:t>What is Software Maintenance?</w:t>
+      </w:r>
+      <w:r>
+        <w:rPr>
+          <w:rFonts w:ascii="Calibri" w:hAnsi="Calibri" w:cs="Calibri"/>
+        </w:rPr>
+        <w:t xml:space="preserve"> https://cpl.thalesgroup.com/software-monetization/four-types-of-software-maintenance#:~:text=Without%20maintenance%2C%20any%20software%20will,and%20essentially%20useless%20over%20time.&amp;text=All%20software%20companies%20should%20have,important%20strategy%20in%20software%20development.</w:t>
+      </w:r>
+    </w:p>
+    <w:p>
+      <w:pPr>
+        <w:pStyle w:val="Bibliography"/>
+        <w:rPr>
+          <w:rFonts w:ascii="Calibri" w:hAnsi="Calibri" w:cs="Calibri"/>
+        </w:rPr>
+      </w:pPr>
+      <w:r>
+        <w:rPr>
+          <w:rFonts w:ascii="Calibri" w:hAnsi="Calibri" w:cs="Calibri"/>
+        </w:rPr>
+        <w:t xml:space="preserve">Umar, M. A. (2020). </w:t>
       </w:r>
       <w:r>
         <w:rPr>
@@ -5960,13 +5715,13 @@
           <w:i/>
           <w:iCs/>
         </w:rPr>
-        <w:t>4</w:t>
-      </w:r>
-      <w:r>
-        <w:rPr>
-          <w:rFonts w:ascii="Calibri" w:hAnsi="Calibri" w:cs="Calibri"/>
-        </w:rPr>
-        <w:t>(1). https://doi.org/10.47912/jscdm.343</w:t>
+        <w:t>Comprehensive study of software testing: Categories, levels, techniques, and types</w:t>
+      </w:r>
+      <w:r>
+        <w:rPr>
+          <w:rFonts w:ascii="Calibri" w:hAnsi="Calibri" w:cs="Calibri"/>
+        </w:rPr>
+        <w:t>. https://doi.org/10.36227/techrxiv.12578714.v2</w:t>
       </w:r>
     </w:p>
     <w:p>
@@ -5980,21 +5735,7 @@
         <w:rPr>
           <w:rFonts w:ascii="Calibri" w:hAnsi="Calibri" w:cs="Calibri"/>
         </w:rPr>
-        <w:t>Team, S. (</w:t>
-      </w:r>
-      <w:proofErr w:type="spellStart"/>
-      <w:r>
-        <w:rPr>
-          <w:rFonts w:ascii="Calibri" w:hAnsi="Calibri" w:cs="Calibri"/>
-        </w:rPr>
-        <w:t>n.d.</w:t>
-      </w:r>
-      <w:proofErr w:type="spellEnd"/>
-      <w:r>
-        <w:rPr>
-          <w:rFonts w:ascii="Calibri" w:hAnsi="Calibri" w:cs="Calibri"/>
-        </w:rPr>
-        <w:t xml:space="preserve">). Software Design Principles [Blog]. </w:t>
+        <w:t xml:space="preserve">Zolkifli, N. N., Ngah, A., &amp; Deraman, A. (2018). Version Control System: A Review. </w:t>
       </w:r>
       <w:r>
         <w:rPr>
@@ -6002,27 +5743,13 @@
           <w:i/>
           <w:iCs/>
         </w:rPr>
-        <w:t>6 Software Design Principles Used by Successful Engineers</w:t>
-      </w:r>
-      <w:r>
-        <w:rPr>
-          <w:rFonts w:ascii="Calibri" w:hAnsi="Calibri" w:cs="Calibri"/>
-        </w:rPr>
-        <w:t>. Retrieved June 2, 2024, from https://swimm.io/learn/system-design/6-software-design-principles-used-by-successful-engineers#:~:text=Software%20design%20principles%20are%20general,maintainable%2C%20scalable%2C%20and%20efficient.</w:t>
-      </w:r>
-    </w:p>
-    <w:p>
-      <w:pPr>
-        <w:pStyle w:val="Bibliography"/>
-        <w:rPr>
-          <w:rFonts w:ascii="Calibri" w:hAnsi="Calibri" w:cs="Calibri"/>
-        </w:rPr>
-      </w:pPr>
-      <w:r>
-        <w:rPr>
-          <w:rFonts w:ascii="Calibri" w:hAnsi="Calibri" w:cs="Calibri"/>
-        </w:rPr>
-        <w:t xml:space="preserve">Thakkar, M. (2024, January 9). Challenges of Software Development [Blog]. </w:t>
+        <w:t>Procedia Computer Science</w:t>
+      </w:r>
+      <w:r>
+        <w:rPr>
+          <w:rFonts w:ascii="Calibri" w:hAnsi="Calibri" w:cs="Calibri"/>
+        </w:rPr>
+        <w:t xml:space="preserve">, </w:t>
       </w:r>
       <w:r>
         <w:rPr>
@@ -6030,155 +5757,6 @@
           <w:i/>
           <w:iCs/>
         </w:rPr>
-        <w:t>10 Software Development Challenges Every Developer Faces</w:t>
-      </w:r>
-      <w:r>
-        <w:rPr>
-          <w:rFonts w:ascii="Calibri" w:hAnsi="Calibri" w:cs="Calibri"/>
-        </w:rPr>
-        <w:t>. https://synoptek.com/insights/it-blogs/10-challenges-every-software-product-developer-faces/</w:t>
-      </w:r>
-    </w:p>
-    <w:p>
-      <w:pPr>
-        <w:pStyle w:val="Bibliography"/>
-        <w:rPr>
-          <w:rFonts w:ascii="Calibri" w:hAnsi="Calibri" w:cs="Calibri"/>
-        </w:rPr>
-      </w:pPr>
-      <w:r>
-        <w:rPr>
-          <w:rFonts w:ascii="Calibri" w:hAnsi="Calibri" w:cs="Calibri"/>
-        </w:rPr>
-        <w:lastRenderedPageBreak/>
-        <w:t>thalesgroup.com. (</w:t>
-      </w:r>
-      <w:proofErr w:type="spellStart"/>
-      <w:r>
-        <w:rPr>
-          <w:rFonts w:ascii="Calibri" w:hAnsi="Calibri" w:cs="Calibri"/>
-        </w:rPr>
-        <w:t>n.d.</w:t>
-      </w:r>
-      <w:proofErr w:type="spellEnd"/>
-      <w:r>
-        <w:rPr>
-          <w:rFonts w:ascii="Calibri" w:hAnsi="Calibri" w:cs="Calibri"/>
-        </w:rPr>
-        <w:t xml:space="preserve">). </w:t>
-      </w:r>
-      <w:r>
-        <w:rPr>
-          <w:rFonts w:ascii="Calibri" w:hAnsi="Calibri" w:cs="Calibri"/>
-          <w:i/>
-          <w:iCs/>
-        </w:rPr>
-        <w:t>What is Software Maintenance?</w:t>
-      </w:r>
-      <w:r>
-        <w:rPr>
-          <w:rFonts w:ascii="Calibri" w:hAnsi="Calibri" w:cs="Calibri"/>
-        </w:rPr>
-        <w:t xml:space="preserve"> https://cpl.thalesgroup.com/software-monetization/four-types-of-software-maintenance#:~:text=Without%20maintenance%2C%20any%20software%20will,and%20essentially%20useless%20over%20time.&amp;text=All%20software%20companies%20should%20have,important%20strategy%20in%20software%20development.</w:t>
-      </w:r>
-    </w:p>
-    <w:p>
-      <w:pPr>
-        <w:pStyle w:val="Bibliography"/>
-        <w:rPr>
-          <w:rFonts w:ascii="Calibri" w:hAnsi="Calibri" w:cs="Calibri"/>
-        </w:rPr>
-      </w:pPr>
-      <w:r>
-        <w:rPr>
-          <w:rFonts w:ascii="Calibri" w:hAnsi="Calibri" w:cs="Calibri"/>
-        </w:rPr>
-        <w:t xml:space="preserve">Umar, M. A. (2020). </w:t>
-      </w:r>
-      <w:r>
-        <w:rPr>
-          <w:rFonts w:ascii="Calibri" w:hAnsi="Calibri" w:cs="Calibri"/>
-          <w:i/>
-          <w:iCs/>
-        </w:rPr>
-        <w:t>Comprehensive study of software testing: Categories, levels, techniques, and types</w:t>
-      </w:r>
-      <w:r>
-        <w:rPr>
-          <w:rFonts w:ascii="Calibri" w:hAnsi="Calibri" w:cs="Calibri"/>
-        </w:rPr>
-        <w:t>. https://doi.org/10.36227/techrxiv.12578714.v2</w:t>
-      </w:r>
-    </w:p>
-    <w:p>
-      <w:pPr>
-        <w:pStyle w:val="Bibliography"/>
-        <w:rPr>
-          <w:rFonts w:ascii="Calibri" w:hAnsi="Calibri" w:cs="Calibri"/>
-        </w:rPr>
-      </w:pPr>
-      <w:proofErr w:type="spellStart"/>
-      <w:r>
-        <w:rPr>
-          <w:rFonts w:ascii="Calibri" w:hAnsi="Calibri" w:cs="Calibri"/>
-        </w:rPr>
-        <w:t>Zolkifli</w:t>
-      </w:r>
-      <w:proofErr w:type="spellEnd"/>
-      <w:r>
-        <w:rPr>
-          <w:rFonts w:ascii="Calibri" w:hAnsi="Calibri" w:cs="Calibri"/>
-        </w:rPr>
-        <w:t xml:space="preserve">, N. N., </w:t>
-      </w:r>
-      <w:proofErr w:type="spellStart"/>
-      <w:r>
-        <w:rPr>
-          <w:rFonts w:ascii="Calibri" w:hAnsi="Calibri" w:cs="Calibri"/>
-        </w:rPr>
-        <w:t>Ngah</w:t>
-      </w:r>
-      <w:proofErr w:type="spellEnd"/>
-      <w:r>
-        <w:rPr>
-          <w:rFonts w:ascii="Calibri" w:hAnsi="Calibri" w:cs="Calibri"/>
-        </w:rPr>
-        <w:t xml:space="preserve">, A., &amp; </w:t>
-      </w:r>
-      <w:proofErr w:type="spellStart"/>
-      <w:r>
-        <w:rPr>
-          <w:rFonts w:ascii="Calibri" w:hAnsi="Calibri" w:cs="Calibri"/>
-        </w:rPr>
-        <w:t>Deraman</w:t>
-      </w:r>
-      <w:proofErr w:type="spellEnd"/>
-      <w:r>
-        <w:rPr>
-          <w:rFonts w:ascii="Calibri" w:hAnsi="Calibri" w:cs="Calibri"/>
-        </w:rPr>
-        <w:t xml:space="preserve">, A. (2018). Version Control System: A Review. </w:t>
-      </w:r>
-      <w:r>
-        <w:rPr>
-          <w:rFonts w:ascii="Calibri" w:hAnsi="Calibri" w:cs="Calibri"/>
-          <w:i/>
-          <w:iCs/>
-        </w:rPr>
-        <w:t>Procedia Computer Science</w:t>
-      </w:r>
-      <w:r>
-        <w:rPr>
-          <w:rFonts w:ascii="Calibri" w:hAnsi="Calibri" w:cs="Calibri"/>
-        </w:rPr>
-        <w:t xml:space="preserve">, </w:t>
-      </w:r>
-      <w:r>
-        <w:rPr>
-          <w:rFonts w:ascii="Calibri" w:hAnsi="Calibri" w:cs="Calibri"/>
-          <w:i/>
-          <w:iCs/>
-        </w:rPr>
         <w:t>135</w:t>
       </w:r>
       <w:r>
@@ -6192,9 +5770,9 @@
       <w:r>
         <w:fldChar w:fldCharType="end"/>
       </w:r>
-      <w:bookmarkEnd w:id="0"/>
     </w:p>
     <w:sectPr>
+      <w:headerReference w:type="default" r:id="rId9"/>
       <w:pgSz w:w="12240" w:h="15840"/>
       <w:pgMar w:top="1440" w:right="1440" w:bottom="1440" w:left="1440" w:header="720" w:footer="720" w:gutter="0"/>
       <w:cols w:space="720"/>
@@ -6202,6 +5780,118 @@
     </w:sectPr>
   </w:body>
 </w:document>
+</file>
+
+<file path=word/endnotes.xml><?xml version="1.0" encoding="utf-8"?>
+<w:endnotes xmlns:wpc="http://schemas.microsoft.com/office/word/2010/wordprocessingCanvas" xmlns:cx="http://schemas.microsoft.com/office/drawing/2014/chartex" xmlns:cx1="http://schemas.microsoft.com/office/drawing/2015/9/8/chartex" xmlns:mc="http://schemas.openxmlformats.org/markup-compatibility/2006" xmlns:o="urn:schemas-microsoft-com:office:office" xmlns:r="http://schemas.openxmlformats.org/officeDocument/2006/relationships" xmlns:m="http://schemas.openxmlformats.org/officeDocument/2006/math" xmlns:v="urn:schemas-microsoft-com:vml" xmlns:wp14="http://schemas.microsoft.com/office/word/2010/wordprocessingDrawing" xmlns:wp="http://schemas.openxmlformats.org/drawingml/2006/wordprocessingDrawing" xmlns:w10="urn:schemas-microsoft-com:office:word" xmlns:w="http://schemas.openxmlformats.org/wordprocessingml/2006/main" xmlns:w14="http://schemas.microsoft.com/office/word/2010/wordml" xmlns:w15="http://schemas.microsoft.com/office/word/2012/wordml" xmlns:w16se="http://schemas.microsoft.com/office/word/2015/wordml/symex" xmlns:wpg="http://schemas.microsoft.com/office/word/2010/wordprocessingGroup" xmlns:wpi="http://schemas.microsoft.com/office/word/2010/wordprocessingInk" xmlns:wne="http://schemas.microsoft.com/office/word/2006/wordml" xmlns:wps="http://schemas.microsoft.com/office/word/2010/wordprocessingShape" mc:Ignorable="w14 w15 w16se wp14">
+  <w:endnote w:type="separator" w:id="-1">
+    <w:p>
+      <w:pPr>
+        <w:spacing w:after="0" w:line="240" w:lineRule="auto"/>
+      </w:pPr>
+      <w:r>
+        <w:separator/>
+      </w:r>
+    </w:p>
+  </w:endnote>
+  <w:endnote w:type="continuationSeparator" w:id="0">
+    <w:p>
+      <w:pPr>
+        <w:spacing w:after="0" w:line="240" w:lineRule="auto"/>
+      </w:pPr>
+      <w:r>
+        <w:continuationSeparator/>
+      </w:r>
+    </w:p>
+  </w:endnote>
+</w:endnotes>
+</file>
+
+<file path=word/footnotes.xml><?xml version="1.0" encoding="utf-8"?>
+<w:footnotes xmlns:wpc="http://schemas.microsoft.com/office/word/2010/wordprocessingCanvas" xmlns:cx="http://schemas.microsoft.com/office/drawing/2014/chartex" xmlns:cx1="http://schemas.microsoft.com/office/drawing/2015/9/8/chartex" xmlns:mc="http://schemas.openxmlformats.org/markup-compatibility/2006" xmlns:o="urn:schemas-microsoft-com:office:office" xmlns:r="http://schemas.openxmlformats.org/officeDocument/2006/relationships" xmlns:m="http://schemas.openxmlformats.org/officeDocument/2006/math" xmlns:v="urn:schemas-microsoft-com:vml" xmlns:wp14="http://schemas.microsoft.com/office/word/2010/wordprocessingDrawing" xmlns:wp="http://schemas.openxmlformats.org/drawingml/2006/wordprocessingDrawing" xmlns:w10="urn:schemas-microsoft-com:office:word" xmlns:w="http://schemas.openxmlformats.org/wordprocessingml/2006/main" xmlns:w14="http://schemas.microsoft.com/office/word/2010/wordml" xmlns:w15="http://schemas.microsoft.com/office/word/2012/wordml" xmlns:w16se="http://schemas.microsoft.com/office/word/2015/wordml/symex" xmlns:wpg="http://schemas.microsoft.com/office/word/2010/wordprocessingGroup" xmlns:wpi="http://schemas.microsoft.com/office/word/2010/wordprocessingInk" xmlns:wne="http://schemas.microsoft.com/office/word/2006/wordml" xmlns:wps="http://schemas.microsoft.com/office/word/2010/wordprocessingShape" mc:Ignorable="w14 w15 w16se wp14">
+  <w:footnote w:type="separator" w:id="-1">
+    <w:p>
+      <w:pPr>
+        <w:spacing w:after="0" w:line="240" w:lineRule="auto"/>
+      </w:pPr>
+      <w:r>
+        <w:separator/>
+      </w:r>
+    </w:p>
+  </w:footnote>
+  <w:footnote w:type="continuationSeparator" w:id="0">
+    <w:p>
+      <w:pPr>
+        <w:spacing w:after="0" w:line="240" w:lineRule="auto"/>
+      </w:pPr>
+      <w:r>
+        <w:continuationSeparator/>
+      </w:r>
+    </w:p>
+  </w:footnote>
+</w:footnotes>
+</file>
+
+<file path=word/header1.xml><?xml version="1.0" encoding="utf-8"?>
+<w:hdr xmlns:wpc="http://schemas.microsoft.com/office/word/2010/wordprocessingCanvas" xmlns:cx="http://schemas.microsoft.com/office/drawing/2014/chartex" xmlns:cx1="http://schemas.microsoft.com/office/drawing/2015/9/8/chartex" xmlns:mc="http://schemas.openxmlformats.org/markup-compatibility/2006" xmlns:o="urn:schemas-microsoft-com:office:office" xmlns:r="http://schemas.openxmlformats.org/officeDocument/2006/relationships" xmlns:m="http://schemas.openxmlformats.org/officeDocument/2006/math" xmlns:v="urn:schemas-microsoft-com:vml" xmlns:wp14="http://schemas.microsoft.com/office/word/2010/wordprocessingDrawing" xmlns:wp="http://schemas.openxmlformats.org/drawingml/2006/wordprocessingDrawing" xmlns:w10="urn:schemas-microsoft-com:office:word" xmlns:w="http://schemas.openxmlformats.org/wordprocessingml/2006/main" xmlns:w14="http://schemas.microsoft.com/office/word/2010/wordml" xmlns:w15="http://schemas.microsoft.com/office/word/2012/wordml" xmlns:w16se="http://schemas.microsoft.com/office/word/2015/wordml/symex" xmlns:wpg="http://schemas.microsoft.com/office/word/2010/wordprocessingGroup" xmlns:wpi="http://schemas.microsoft.com/office/word/2010/wordprocessingInk" xmlns:wne="http://schemas.microsoft.com/office/word/2006/wordml" xmlns:wps="http://schemas.microsoft.com/office/word/2010/wordprocessingShape" mc:Ignorable="w14 w15 w16se wp14">
+  <w:p>
+    <w:pPr>
+      <w:pStyle w:val="Header"/>
+      <w:jc w:val="center"/>
+      <w:rPr>
+        <w:b/>
+      </w:rPr>
+    </w:pPr>
+    <w:r>
+      <w:rPr>
+        <w:b/>
+      </w:rPr>
+      <w:t>Joseph Modi, May 2024 Cohort</w:t>
+    </w:r>
+  </w:p>
+  <w:p>
+    <w:pPr>
+      <w:pStyle w:val="Header"/>
+      <w:jc w:val="center"/>
+      <w:rPr>
+        <w:b/>
+      </w:rPr>
+    </w:pPr>
+    <w:r>
+      <w:rPr>
+        <w:b/>
+      </w:rPr>
+      <w:t xml:space="preserve">Software Engineering – Week 1, </w:t>
+    </w:r>
+    <w:r>
+      <w:rPr>
+        <w:b/>
+      </w:rPr>
+      <w:t>Assignment</w:t>
+    </w:r>
+    <w:r>
+      <w:rPr>
+        <w:b/>
+      </w:rPr>
+      <w:t xml:space="preserve"> 2</w:t>
+    </w:r>
+  </w:p>
+  <w:p>
+    <w:pPr>
+      <w:pStyle w:val="Header"/>
+      <w:jc w:val="center"/>
+      <w:rPr>
+        <w:b/>
+      </w:rPr>
+    </w:pPr>
+    <w:r>
+      <w:rPr>
+        <w:b/>
+      </w:rPr>
+      <w:t>0799213371</w:t>
+    </w:r>
+  </w:p>
+</w:hdr>
 </file>
 
 <file path=word/numbering.xml><?xml version="1.0" encoding="utf-8"?>
@@ -6930,6 +6620,7 @@
   <w:style w:type="character" w:default="1" w:styleId="DefaultParagraphFont">
     <w:name w:val="Default Paragraph Font"/>
     <w:uiPriority w:val="1"/>
+    <w:semiHidden/>
     <w:unhideWhenUsed/>
   </w:style>
   <w:style w:type="table" w:default="1" w:styleId="TableNormal">
@@ -6975,6 +6666,50 @@
       <w:ind w:left="720"/>
       <w:contextualSpacing/>
     </w:pPr>
+  </w:style>
+  <w:style w:type="paragraph" w:styleId="Header">
+    <w:name w:val="header"/>
+    <w:basedOn w:val="Normal"/>
+    <w:link w:val="HeaderChar"/>
+    <w:uiPriority w:val="99"/>
+    <w:unhideWhenUsed/>
+    <w:rsid w:val="00841B10"/>
+    <w:pPr>
+      <w:tabs>
+        <w:tab w:val="center" w:pos="4680"/>
+        <w:tab w:val="right" w:pos="9360"/>
+      </w:tabs>
+      <w:spacing w:after="0" w:line="240" w:lineRule="auto"/>
+    </w:pPr>
+  </w:style>
+  <w:style w:type="character" w:customStyle="1" w:styleId="HeaderChar">
+    <w:name w:val="Header Char"/>
+    <w:basedOn w:val="DefaultParagraphFont"/>
+    <w:link w:val="Header"/>
+    <w:uiPriority w:val="99"/>
+    <w:rsid w:val="00841B10"/>
+  </w:style>
+  <w:style w:type="paragraph" w:styleId="Footer">
+    <w:name w:val="footer"/>
+    <w:basedOn w:val="Normal"/>
+    <w:link w:val="FooterChar"/>
+    <w:uiPriority w:val="99"/>
+    <w:unhideWhenUsed/>
+    <w:rsid w:val="00841B10"/>
+    <w:pPr>
+      <w:tabs>
+        <w:tab w:val="center" w:pos="4680"/>
+        <w:tab w:val="right" w:pos="9360"/>
+      </w:tabs>
+      <w:spacing w:after="0" w:line="240" w:lineRule="auto"/>
+    </w:pPr>
+  </w:style>
+  <w:style w:type="character" w:customStyle="1" w:styleId="FooterChar">
+    <w:name w:val="Footer Char"/>
+    <w:basedOn w:val="DefaultParagraphFont"/>
+    <w:link w:val="Footer"/>
+    <w:uiPriority w:val="99"/>
+    <w:rsid w:val="00841B10"/>
   </w:style>
 </w:styles>
 </file>

</xml_diff>